<commit_message>
Completed Internal Nutrients Model, Testing, and Test Scripts Completed testing of external toxicity model excluding bioaccumulation state variables (new to AQUATOX 4.0)
</commit_message>
<xml_diff>
--- a/Plants/TEST/Plants_Programmer_Test_Log.docx
+++ b/Plants/TEST/Plants_Programmer_Test_Log.docx
@@ -1,6 +1,6 @@
 
 <file path=word/document.xml><?xml version="1.0" encoding="utf-8"?>
-<w:document xmlns:wpc="http://schemas.microsoft.com/office/word/2010/wordprocessingCanvas" xmlns:mc="http://schemas.openxmlformats.org/markup-compatibility/2006" xmlns:o="urn:schemas-microsoft-com:office:office" xmlns:r="http://schemas.openxmlformats.org/officeDocument/2006/relationships" xmlns:m="http://schemas.openxmlformats.org/officeDocument/2006/math" xmlns:v="urn:schemas-microsoft-com:vml" xmlns:wp14="http://schemas.microsoft.com/office/word/2010/wordprocessingDrawing" xmlns:wp="http://schemas.openxmlformats.org/drawingml/2006/wordprocessingDrawing" xmlns:w10="urn:schemas-microsoft-com:office:word" xmlns:w="http://schemas.openxmlformats.org/wordprocessingml/2006/main" xmlns:w14="http://schemas.microsoft.com/office/word/2010/wordml" xmlns:wpg="http://schemas.microsoft.com/office/word/2010/wordprocessingGroup" xmlns:wpi="http://schemas.microsoft.com/office/word/2010/wordprocessingInk" xmlns:wne="http://schemas.microsoft.com/office/word/2006/wordml" xmlns:wps="http://schemas.microsoft.com/office/word/2010/wordprocessingShape" mc:Ignorable="w14 wp14">
+<w:document xmlns:wpc="http://schemas.microsoft.com/office/word/2010/wordprocessingCanvas" xmlns:cx="http://schemas.microsoft.com/office/drawing/2014/chartex" xmlns:cx1="http://schemas.microsoft.com/office/drawing/2015/9/8/chartex" xmlns:cx2="http://schemas.microsoft.com/office/drawing/2015/10/21/chartex" xmlns:cx3="http://schemas.microsoft.com/office/drawing/2016/5/9/chartex" xmlns:cx4="http://schemas.microsoft.com/office/drawing/2016/5/10/chartex" xmlns:cx5="http://schemas.microsoft.com/office/drawing/2016/5/11/chartex" xmlns:cx6="http://schemas.microsoft.com/office/drawing/2016/5/12/chartex" xmlns:cx7="http://schemas.microsoft.com/office/drawing/2016/5/13/chartex" xmlns:cx8="http://schemas.microsoft.com/office/drawing/2016/5/14/chartex" xmlns:mc="http://schemas.openxmlformats.org/markup-compatibility/2006" xmlns:aink="http://schemas.microsoft.com/office/drawing/2016/ink" xmlns:am3d="http://schemas.microsoft.com/office/drawing/2017/model3d" xmlns:o="urn:schemas-microsoft-com:office:office" xmlns:r="http://schemas.openxmlformats.org/officeDocument/2006/relationships" xmlns:m="http://schemas.openxmlformats.org/officeDocument/2006/math" xmlns:v="urn:schemas-microsoft-com:vml" xmlns:wp14="http://schemas.microsoft.com/office/word/2010/wordprocessingDrawing" xmlns:wp="http://schemas.openxmlformats.org/drawingml/2006/wordprocessingDrawing" xmlns:w10="urn:schemas-microsoft-com:office:word" xmlns:w="http://schemas.openxmlformats.org/wordprocessingml/2006/main" xmlns:w14="http://schemas.microsoft.com/office/word/2010/wordml" xmlns:w15="http://schemas.microsoft.com/office/word/2012/wordml" xmlns:w16cex="http://schemas.microsoft.com/office/word/2018/wordml/cex" xmlns:w16cid="http://schemas.microsoft.com/office/word/2016/wordml/cid" xmlns:w16="http://schemas.microsoft.com/office/word/2018/wordml" xmlns:w16se="http://schemas.microsoft.com/office/word/2015/wordml/symex" xmlns:wpg="http://schemas.microsoft.com/office/word/2010/wordprocessingGroup" xmlns:wpi="http://schemas.microsoft.com/office/word/2010/wordprocessingInk" xmlns:wne="http://schemas.microsoft.com/office/word/2006/wordml" xmlns:wps="http://schemas.microsoft.com/office/word/2010/wordprocessingShape" mc:Ignorable="w14 w15 w16se w16cid w16 w16cex wp14">
   <w:body>
     <w:p>
       <w:pPr>
@@ -46,8 +46,615 @@
         </w:rPr>
         <w:t>JSON vs. AQUATOX 3.2</w:t>
       </w:r>
-      <w:bookmarkStart w:id="0" w:name="_GoBack"/>
-      <w:bookmarkEnd w:id="0"/>
+      <w:r>
+        <w:rPr>
+          <w:b/>
+        </w:rPr>
+        <w:t xml:space="preserve">  Fourth test 7/10/2020</w:t>
+      </w:r>
+    </w:p>
+    <w:p>
+      <w:pPr>
+        <w:rPr>
+          <w:bCs/>
+        </w:rPr>
+      </w:pPr>
+      <w:r>
+        <w:rPr>
+          <w:bCs/>
+        </w:rPr>
+        <w:t>Added excretion to match Ambrose 2006 and results match precisely while staying “in bounds” (though still quite high)</w:t>
+      </w:r>
+    </w:p>
+    <w:p>
+      <w:pPr>
+        <w:rPr>
+          <w:b/>
+        </w:rPr>
+      </w:pPr>
+    </w:p>
+    <w:p>
+      <w:pPr>
+        <w:rPr>
+          <w:b/>
+        </w:rPr>
+      </w:pPr>
+      <w:r>
+        <w:rPr>
+          <w:b/>
+          <w:noProof/>
+        </w:rPr>
+        <w:drawing>
+          <wp:inline distT="0" distB="0" distL="0" distR="0" wp14:anchorId="27BEAECE" wp14:editId="4A3359BC">
+            <wp:extent cx="5943600" cy="3051810"/>
+            <wp:effectExtent l="0" t="0" r="0" b="0"/>
+            <wp:docPr id="2" name="Picture 2"/>
+            <wp:cNvGraphicFramePr>
+              <a:graphicFrameLocks xmlns:a="http://schemas.openxmlformats.org/drawingml/2006/main" noChangeAspect="1"/>
+            </wp:cNvGraphicFramePr>
+            <a:graphic xmlns:a="http://schemas.openxmlformats.org/drawingml/2006/main">
+              <a:graphicData uri="http://schemas.openxmlformats.org/drawingml/2006/picture">
+                <pic:pic xmlns:pic="http://schemas.openxmlformats.org/drawingml/2006/picture">
+                  <pic:nvPicPr>
+                    <pic:cNvPr id="0" name="Picture 1"/>
+                    <pic:cNvPicPr>
+                      <a:picLocks noChangeAspect="1" noChangeArrowheads="1"/>
+                    </pic:cNvPicPr>
+                  </pic:nvPicPr>
+                  <pic:blipFill>
+                    <a:blip r:embed="rId6">
+                      <a:extLst>
+                        <a:ext uri="{28A0092B-C50C-407E-A947-70E740481C1C}">
+                          <a14:useLocalDpi xmlns:a14="http://schemas.microsoft.com/office/drawing/2010/main" val="0"/>
+                        </a:ext>
+                      </a:extLst>
+                    </a:blip>
+                    <a:srcRect/>
+                    <a:stretch>
+                      <a:fillRect/>
+                    </a:stretch>
+                  </pic:blipFill>
+                  <pic:spPr bwMode="auto">
+                    <a:xfrm>
+                      <a:off x="0" y="0"/>
+                      <a:ext cx="5943600" cy="3051810"/>
+                    </a:xfrm>
+                    <a:prstGeom prst="rect">
+                      <a:avLst/>
+                    </a:prstGeom>
+                    <a:noFill/>
+                    <a:ln>
+                      <a:noFill/>
+                    </a:ln>
+                  </pic:spPr>
+                </pic:pic>
+              </a:graphicData>
+            </a:graphic>
+          </wp:inline>
+        </w:drawing>
+      </w:r>
+    </w:p>
+    <w:p>
+      <w:pPr>
+        <w:rPr>
+          <w:b/>
+        </w:rPr>
+      </w:pPr>
+      <w:r>
+        <w:rPr>
+          <w:noProof/>
+        </w:rPr>
+        <w:drawing>
+          <wp:inline distT="0" distB="0" distL="0" distR="0" wp14:anchorId="3F08F95E" wp14:editId="3C6342B0">
+            <wp:extent cx="5705475" cy="2936247"/>
+            <wp:effectExtent l="0" t="0" r="0" b="0"/>
+            <wp:docPr id="12" name="Picture 12"/>
+            <wp:cNvGraphicFramePr>
+              <a:graphicFrameLocks xmlns:a="http://schemas.openxmlformats.org/drawingml/2006/main" noChangeAspect="1"/>
+            </wp:cNvGraphicFramePr>
+            <a:graphic xmlns:a="http://schemas.openxmlformats.org/drawingml/2006/main">
+              <a:graphicData uri="http://schemas.openxmlformats.org/drawingml/2006/picture">
+                <pic:pic xmlns:pic="http://schemas.openxmlformats.org/drawingml/2006/picture">
+                  <pic:nvPicPr>
+                    <pic:cNvPr id="1" name=""/>
+                    <pic:cNvPicPr/>
+                  </pic:nvPicPr>
+                  <pic:blipFill>
+                    <a:blip r:embed="rId7"/>
+                    <a:stretch>
+                      <a:fillRect/>
+                    </a:stretch>
+                  </pic:blipFill>
+                  <pic:spPr>
+                    <a:xfrm>
+                      <a:off x="0" y="0"/>
+                      <a:ext cx="5707614" cy="2937348"/>
+                    </a:xfrm>
+                    <a:prstGeom prst="rect">
+                      <a:avLst/>
+                    </a:prstGeom>
+                  </pic:spPr>
+                </pic:pic>
+              </a:graphicData>
+            </a:graphic>
+          </wp:inline>
+        </w:drawing>
+      </w:r>
+    </w:p>
+    <w:p>
+      <w:pPr>
+        <w:rPr>
+          <w:b/>
+        </w:rPr>
+      </w:pPr>
+      <w:r>
+        <w:rPr>
+          <w:b/>
+        </w:rPr>
+        <w:br w:type="page"/>
+      </w:r>
+    </w:p>
+    <w:p>
+      <w:pPr>
+        <w:rPr>
+          <w:b/>
+        </w:rPr>
+      </w:pPr>
+      <w:r>
+        <w:rPr>
+          <w:b/>
+        </w:rPr>
+        <w:lastRenderedPageBreak/>
+        <w:t>Internal Nutrients, Third Test 7/8/2020</w:t>
+      </w:r>
+    </w:p>
+    <w:p>
+      <w:pPr>
+        <w:rPr>
+          <w:b/>
+        </w:rPr>
+      </w:pPr>
+      <w:r>
+        <w:rPr>
+          <w:b/>
+        </w:rPr>
+        <w:t>Results match precisely but internal ratio is exceeding 100% (!)</w:t>
+      </w:r>
+    </w:p>
+    <w:p>
+      <w:pPr>
+        <w:rPr>
+          <w:bCs/>
+        </w:rPr>
+      </w:pPr>
+      <w:r>
+        <w:rPr>
+          <w:bCs/>
+        </w:rPr>
+        <w:t xml:space="preserve">Researched Ambrose 2006 and ensured </w:t>
+      </w:r>
+      <w:r>
+        <w:rPr>
+          <w:bCs/>
+        </w:rPr>
+        <w:t xml:space="preserve">all equations and parameters are properly implemented.  Created Excel version of equation.  Problem is, in high nutrient situations, luxury uptake is non zero even when internal saturation values have been far exceeded and there is no growth of the algae to use the nutrients.  </w:t>
+      </w:r>
+    </w:p>
+    <w:p>
+      <w:pPr>
+        <w:rPr>
+          <w:b/>
+        </w:rPr>
+      </w:pPr>
+      <w:r>
+        <w:rPr>
+          <w:b/>
+          <w:noProof/>
+        </w:rPr>
+        <w:drawing>
+          <wp:inline distT="0" distB="0" distL="0" distR="0" wp14:anchorId="5EE5A53C" wp14:editId="5C2A7294">
+            <wp:extent cx="5943600" cy="3050540"/>
+            <wp:effectExtent l="0" t="0" r="0" b="0"/>
+            <wp:docPr id="10" name="Picture 10"/>
+            <wp:cNvGraphicFramePr>
+              <a:graphicFrameLocks xmlns:a="http://schemas.openxmlformats.org/drawingml/2006/main" noChangeAspect="1"/>
+            </wp:cNvGraphicFramePr>
+            <a:graphic xmlns:a="http://schemas.openxmlformats.org/drawingml/2006/main">
+              <a:graphicData uri="http://schemas.openxmlformats.org/drawingml/2006/picture">
+                <pic:pic xmlns:pic="http://schemas.openxmlformats.org/drawingml/2006/picture">
+                  <pic:nvPicPr>
+                    <pic:cNvPr id="0" name="Picture 3"/>
+                    <pic:cNvPicPr>
+                      <a:picLocks noChangeAspect="1" noChangeArrowheads="1"/>
+                    </pic:cNvPicPr>
+                  </pic:nvPicPr>
+                  <pic:blipFill>
+                    <a:blip r:embed="rId8">
+                      <a:extLst>
+                        <a:ext uri="{28A0092B-C50C-407E-A947-70E740481C1C}">
+                          <a14:useLocalDpi xmlns:a14="http://schemas.microsoft.com/office/drawing/2010/main" val="0"/>
+                        </a:ext>
+                      </a:extLst>
+                    </a:blip>
+                    <a:srcRect/>
+                    <a:stretch>
+                      <a:fillRect/>
+                    </a:stretch>
+                  </pic:blipFill>
+                  <pic:spPr bwMode="auto">
+                    <a:xfrm>
+                      <a:off x="0" y="0"/>
+                      <a:ext cx="5943600" cy="3050540"/>
+                    </a:xfrm>
+                    <a:prstGeom prst="rect">
+                      <a:avLst/>
+                    </a:prstGeom>
+                    <a:noFill/>
+                    <a:ln>
+                      <a:noFill/>
+                    </a:ln>
+                  </pic:spPr>
+                </pic:pic>
+              </a:graphicData>
+            </a:graphic>
+          </wp:inline>
+        </w:drawing>
+      </w:r>
+    </w:p>
+    <w:p>
+      <w:pPr>
+        <w:rPr>
+          <w:b/>
+        </w:rPr>
+      </w:pPr>
+      <w:r>
+        <w:rPr>
+          <w:noProof/>
+        </w:rPr>
+        <w:drawing>
+          <wp:inline distT="0" distB="0" distL="0" distR="0" wp14:anchorId="3D722A69" wp14:editId="1DC2F2A0">
+            <wp:extent cx="5943600" cy="2926715"/>
+            <wp:effectExtent l="19050" t="19050" r="19050" b="26035"/>
+            <wp:docPr id="11" name="Picture 11"/>
+            <wp:cNvGraphicFramePr>
+              <a:graphicFrameLocks xmlns:a="http://schemas.openxmlformats.org/drawingml/2006/main" noChangeAspect="1"/>
+            </wp:cNvGraphicFramePr>
+            <a:graphic xmlns:a="http://schemas.openxmlformats.org/drawingml/2006/main">
+              <a:graphicData uri="http://schemas.openxmlformats.org/drawingml/2006/picture">
+                <pic:pic xmlns:pic="http://schemas.openxmlformats.org/drawingml/2006/picture">
+                  <pic:nvPicPr>
+                    <pic:cNvPr id="1" name=""/>
+                    <pic:cNvPicPr/>
+                  </pic:nvPicPr>
+                  <pic:blipFill>
+                    <a:blip r:embed="rId9"/>
+                    <a:stretch>
+                      <a:fillRect/>
+                    </a:stretch>
+                  </pic:blipFill>
+                  <pic:spPr>
+                    <a:xfrm>
+                      <a:off x="0" y="0"/>
+                      <a:ext cx="5943600" cy="2926715"/>
+                    </a:xfrm>
+                    <a:prstGeom prst="rect">
+                      <a:avLst/>
+                    </a:prstGeom>
+                    <a:ln>
+                      <a:solidFill>
+                        <a:schemeClr val="tx1"/>
+                      </a:solidFill>
+                    </a:ln>
+                  </pic:spPr>
+                </pic:pic>
+              </a:graphicData>
+            </a:graphic>
+          </wp:inline>
+        </w:drawing>
+      </w:r>
+      <w:r>
+        <w:rPr>
+          <w:b/>
+        </w:rPr>
+        <w:br w:type="page"/>
+      </w:r>
+    </w:p>
+    <w:p>
+      <w:pPr>
+        <w:rPr>
+          <w:b/>
+        </w:rPr>
+      </w:pPr>
+      <w:r>
+        <w:rPr>
+          <w:b/>
+        </w:rPr>
+        <w:lastRenderedPageBreak/>
+        <w:t>Internal Nutrients, Second Test 7/8/2020</w:t>
+      </w:r>
+    </w:p>
+    <w:p>
+      <w:pPr>
+        <w:rPr>
+          <w:bCs/>
+        </w:rPr>
+      </w:pPr>
+      <w:r>
+        <w:rPr>
+          <w:bCs/>
+        </w:rPr>
+        <w:t>Internal nutrients in (g nutrient) / (g OM)</w:t>
+      </w:r>
+    </w:p>
+    <w:p>
+      <w:pPr>
+        <w:rPr>
+          <w:b/>
+        </w:rPr>
+      </w:pPr>
+    </w:p>
+    <w:p>
+      <w:pPr>
+        <w:rPr>
+          <w:b/>
+        </w:rPr>
+      </w:pPr>
+      <w:r>
+        <w:rPr>
+          <w:b/>
+          <w:noProof/>
+        </w:rPr>
+        <w:drawing>
+          <wp:inline distT="0" distB="0" distL="0" distR="0" wp14:anchorId="463B8938" wp14:editId="0B2A889A">
+            <wp:extent cx="5017029" cy="2850204"/>
+            <wp:effectExtent l="0" t="0" r="0" b="7620"/>
+            <wp:docPr id="6" name="Picture 6"/>
+            <wp:cNvGraphicFramePr>
+              <a:graphicFrameLocks xmlns:a="http://schemas.openxmlformats.org/drawingml/2006/main" noChangeAspect="1"/>
+            </wp:cNvGraphicFramePr>
+            <a:graphic xmlns:a="http://schemas.openxmlformats.org/drawingml/2006/main">
+              <a:graphicData uri="http://schemas.openxmlformats.org/drawingml/2006/picture">
+                <pic:pic xmlns:pic="http://schemas.openxmlformats.org/drawingml/2006/picture">
+                  <pic:nvPicPr>
+                    <pic:cNvPr id="0" name="Picture 1"/>
+                    <pic:cNvPicPr>
+                      <a:picLocks noChangeAspect="1" noChangeArrowheads="1"/>
+                    </pic:cNvPicPr>
+                  </pic:nvPicPr>
+                  <pic:blipFill>
+                    <a:blip r:embed="rId10">
+                      <a:extLst>
+                        <a:ext uri="{28A0092B-C50C-407E-A947-70E740481C1C}">
+                          <a14:useLocalDpi xmlns:a14="http://schemas.microsoft.com/office/drawing/2010/main" val="0"/>
+                        </a:ext>
+                      </a:extLst>
+                    </a:blip>
+                    <a:srcRect/>
+                    <a:stretch>
+                      <a:fillRect/>
+                    </a:stretch>
+                  </pic:blipFill>
+                  <pic:spPr bwMode="auto">
+                    <a:xfrm>
+                      <a:off x="0" y="0"/>
+                      <a:ext cx="5029938" cy="2857538"/>
+                    </a:xfrm>
+                    <a:prstGeom prst="rect">
+                      <a:avLst/>
+                    </a:prstGeom>
+                    <a:noFill/>
+                    <a:ln>
+                      <a:noFill/>
+                    </a:ln>
+                  </pic:spPr>
+                </pic:pic>
+              </a:graphicData>
+            </a:graphic>
+          </wp:inline>
+        </w:drawing>
+      </w:r>
+    </w:p>
+    <w:p>
+      <w:pPr>
+        <w:rPr>
+          <w:b/>
+        </w:rPr>
+      </w:pPr>
+      <w:r>
+        <w:rPr>
+          <w:noProof/>
+        </w:rPr>
+        <w:drawing>
+          <wp:inline distT="0" distB="0" distL="0" distR="0" wp14:anchorId="28508A3D" wp14:editId="6BB77BEE">
+            <wp:extent cx="5943600" cy="2941955"/>
+            <wp:effectExtent l="0" t="0" r="0" b="0"/>
+            <wp:docPr id="7" name="Picture 7"/>
+            <wp:cNvGraphicFramePr>
+              <a:graphicFrameLocks xmlns:a="http://schemas.openxmlformats.org/drawingml/2006/main" noChangeAspect="1"/>
+            </wp:cNvGraphicFramePr>
+            <a:graphic xmlns:a="http://schemas.openxmlformats.org/drawingml/2006/main">
+              <a:graphicData uri="http://schemas.openxmlformats.org/drawingml/2006/picture">
+                <pic:pic xmlns:pic="http://schemas.openxmlformats.org/drawingml/2006/picture">
+                  <pic:nvPicPr>
+                    <pic:cNvPr id="1" name=""/>
+                    <pic:cNvPicPr/>
+                  </pic:nvPicPr>
+                  <pic:blipFill>
+                    <a:blip r:embed="rId11"/>
+                    <a:stretch>
+                      <a:fillRect/>
+                    </a:stretch>
+                  </pic:blipFill>
+                  <pic:spPr>
+                    <a:xfrm>
+                      <a:off x="0" y="0"/>
+                      <a:ext cx="5943600" cy="2941955"/>
+                    </a:xfrm>
+                    <a:prstGeom prst="rect">
+                      <a:avLst/>
+                    </a:prstGeom>
+                  </pic:spPr>
+                </pic:pic>
+              </a:graphicData>
+            </a:graphic>
+          </wp:inline>
+        </w:drawing>
+      </w:r>
+    </w:p>
+    <w:p>
+      <w:pPr>
+        <w:rPr>
+          <w:b/>
+        </w:rPr>
+      </w:pPr>
+      <w:r>
+        <w:rPr>
+          <w:b/>
+        </w:rPr>
+        <w:br w:type="page"/>
+      </w:r>
+    </w:p>
+    <w:p>
+      <w:pPr>
+        <w:rPr>
+          <w:b/>
+        </w:rPr>
+      </w:pPr>
+      <w:r>
+        <w:rPr>
+          <w:b/>
+        </w:rPr>
+        <w:lastRenderedPageBreak/>
+        <w:t>Plants with Internal Nutrients</w:t>
+      </w:r>
+    </w:p>
+    <w:p>
+      <w:pPr>
+        <w:rPr>
+          <w:b/>
+        </w:rPr>
+      </w:pPr>
+      <w:r>
+        <w:rPr>
+          <w:b/>
+          <w:noProof/>
+        </w:rPr>
+        <w:drawing>
+          <wp:inline distT="0" distB="0" distL="0" distR="0" wp14:anchorId="7C2E4C4F" wp14:editId="6BA3D9E9">
+            <wp:extent cx="5428034" cy="3050540"/>
+            <wp:effectExtent l="0" t="0" r="1270" b="0"/>
+            <wp:docPr id="9" name="Picture 9"/>
+            <wp:cNvGraphicFramePr>
+              <a:graphicFrameLocks xmlns:a="http://schemas.openxmlformats.org/drawingml/2006/main" noChangeAspect="1"/>
+            </wp:cNvGraphicFramePr>
+            <a:graphic xmlns:a="http://schemas.openxmlformats.org/drawingml/2006/main">
+              <a:graphicData uri="http://schemas.openxmlformats.org/drawingml/2006/picture">
+                <pic:pic xmlns:pic="http://schemas.openxmlformats.org/drawingml/2006/picture">
+                  <pic:nvPicPr>
+                    <pic:cNvPr id="0" name="Picture 2"/>
+                    <pic:cNvPicPr>
+                      <a:picLocks noChangeAspect="1" noChangeArrowheads="1"/>
+                    </pic:cNvPicPr>
+                  </pic:nvPicPr>
+                  <pic:blipFill>
+                    <a:blip r:embed="rId12">
+                      <a:extLst>
+                        <a:ext uri="{28A0092B-C50C-407E-A947-70E740481C1C}">
+                          <a14:useLocalDpi xmlns:a14="http://schemas.microsoft.com/office/drawing/2010/main" val="0"/>
+                        </a:ext>
+                      </a:extLst>
+                    </a:blip>
+                    <a:srcRect/>
+                    <a:stretch>
+                      <a:fillRect/>
+                    </a:stretch>
+                  </pic:blipFill>
+                  <pic:spPr bwMode="auto">
+                    <a:xfrm>
+                      <a:off x="0" y="0"/>
+                      <a:ext cx="5431834" cy="3052676"/>
+                    </a:xfrm>
+                    <a:prstGeom prst="rect">
+                      <a:avLst/>
+                    </a:prstGeom>
+                    <a:noFill/>
+                    <a:ln>
+                      <a:noFill/>
+                    </a:ln>
+                  </pic:spPr>
+                </pic:pic>
+              </a:graphicData>
+            </a:graphic>
+          </wp:inline>
+        </w:drawing>
+      </w:r>
+    </w:p>
+    <w:p>
+      <w:pPr>
+        <w:rPr>
+          <w:b/>
+        </w:rPr>
+      </w:pPr>
+      <w:r>
+        <w:rPr>
+          <w:noProof/>
+        </w:rPr>
+        <w:drawing>
+          <wp:inline distT="0" distB="0" distL="0" distR="0" wp14:anchorId="0EE7B520" wp14:editId="3EE27714">
+            <wp:extent cx="5943600" cy="2928620"/>
+            <wp:effectExtent l="0" t="0" r="0" b="5080"/>
+            <wp:docPr id="8" name="Picture 8"/>
+            <wp:cNvGraphicFramePr>
+              <a:graphicFrameLocks xmlns:a="http://schemas.openxmlformats.org/drawingml/2006/main" noChangeAspect="1"/>
+            </wp:cNvGraphicFramePr>
+            <a:graphic xmlns:a="http://schemas.openxmlformats.org/drawingml/2006/main">
+              <a:graphicData uri="http://schemas.openxmlformats.org/drawingml/2006/picture">
+                <pic:pic xmlns:pic="http://schemas.openxmlformats.org/drawingml/2006/picture">
+                  <pic:nvPicPr>
+                    <pic:cNvPr id="1" name=""/>
+                    <pic:cNvPicPr/>
+                  </pic:nvPicPr>
+                  <pic:blipFill>
+                    <a:blip r:embed="rId13"/>
+                    <a:stretch>
+                      <a:fillRect/>
+                    </a:stretch>
+                  </pic:blipFill>
+                  <pic:spPr>
+                    <a:xfrm>
+                      <a:off x="0" y="0"/>
+                      <a:ext cx="5943600" cy="2928620"/>
+                    </a:xfrm>
+                    <a:prstGeom prst="rect">
+                      <a:avLst/>
+                    </a:prstGeom>
+                  </pic:spPr>
+                </pic:pic>
+              </a:graphicData>
+            </a:graphic>
+          </wp:inline>
+        </w:drawing>
+      </w:r>
+      <w:r>
+        <w:rPr>
+          <w:b/>
+        </w:rPr>
+        <w:br w:type="page"/>
+      </w:r>
+    </w:p>
+    <w:p>
+      <w:pPr>
+        <w:rPr>
+          <w:b/>
+        </w:rPr>
+      </w:pPr>
+    </w:p>
+    <w:p>
+      <w:pPr>
+        <w:rPr>
+          <w:b/>
+        </w:rPr>
+      </w:pPr>
     </w:p>
     <w:p>
       <w:pPr>
@@ -74,7 +681,7 @@
           <w:noProof/>
         </w:rPr>
         <w:drawing>
-          <wp:inline distT="0" distB="0" distL="0" distR="0">
+          <wp:inline distT="0" distB="0" distL="0" distR="0" wp14:anchorId="601F3EFB" wp14:editId="29BFFDD9">
             <wp:extent cx="5307715" cy="2725387"/>
             <wp:effectExtent l="0" t="0" r="7620" b="0"/>
             <wp:docPr id="30" name="Picture 30"/>
@@ -91,7 +698,7 @@
                     </pic:cNvPicPr>
                   </pic:nvPicPr>
                   <pic:blipFill>
-                    <a:blip r:embed="rId7">
+                    <a:blip r:embed="rId14">
                       <a:extLst>
                         <a:ext uri="{28A0092B-C50C-407E-A947-70E740481C1C}">
                           <a14:useLocalDpi xmlns:a14="http://schemas.microsoft.com/office/drawing/2010/main" val="0"/>
@@ -134,7 +741,7 @@
           <w:noProof/>
         </w:rPr>
         <w:drawing>
-          <wp:inline distT="0" distB="0" distL="0" distR="0" wp14:anchorId="64E89BA6" wp14:editId="2C7096BC">
+          <wp:inline distT="0" distB="0" distL="0" distR="0" wp14:anchorId="457A3F6E" wp14:editId="7DE03161">
             <wp:extent cx="5940713" cy="2392878"/>
             <wp:effectExtent l="0" t="0" r="3175" b="7620"/>
             <wp:docPr id="1" name="Picture 1"/>
@@ -149,7 +756,7 @@
                     <pic:cNvPicPr/>
                   </pic:nvPicPr>
                   <pic:blipFill>
-                    <a:blip r:embed="rId8"/>
+                    <a:blip r:embed="rId15"/>
                     <a:stretch>
                       <a:fillRect/>
                     </a:stretch>
@@ -170,6 +777,151 @@
         </w:drawing>
       </w:r>
     </w:p>
+    <w:p>
+      <w:pPr>
+        <w:rPr>
+          <w:b/>
+        </w:rPr>
+      </w:pPr>
+      <w:r>
+        <w:rPr>
+          <w:b/>
+        </w:rPr>
+        <w:br w:type="page"/>
+      </w:r>
+    </w:p>
+    <w:p>
+      <w:pPr>
+        <w:rPr>
+          <w:b/>
+        </w:rPr>
+      </w:pPr>
+      <w:r>
+        <w:rPr>
+          <w:b/>
+        </w:rPr>
+        <w:lastRenderedPageBreak/>
+        <w:t>Original Plant Testing 11-6-</w:t>
+      </w:r>
+      <w:proofErr w:type="gramStart"/>
+      <w:r>
+        <w:rPr>
+          <w:b/>
+        </w:rPr>
+        <w:t>2019;  Blue</w:t>
+      </w:r>
+      <w:proofErr w:type="gramEnd"/>
+      <w:r>
+        <w:rPr>
+          <w:b/>
+        </w:rPr>
+        <w:t xml:space="preserve"> Earth River MN</w:t>
+      </w:r>
+    </w:p>
+    <w:p>
+      <w:r>
+        <w:rPr>
+          <w:noProof/>
+        </w:rPr>
+        <w:drawing>
+          <wp:inline distT="0" distB="0" distL="0" distR="0" wp14:anchorId="2CCB6B7C" wp14:editId="12E74785">
+            <wp:extent cx="5943600" cy="3277870"/>
+            <wp:effectExtent l="0" t="0" r="0" b="0"/>
+            <wp:docPr id="3" name="Picture 3"/>
+            <wp:cNvGraphicFramePr>
+              <a:graphicFrameLocks xmlns:a="http://schemas.openxmlformats.org/drawingml/2006/main" noChangeAspect="1"/>
+            </wp:cNvGraphicFramePr>
+            <a:graphic xmlns:a="http://schemas.openxmlformats.org/drawingml/2006/main">
+              <a:graphicData uri="http://schemas.openxmlformats.org/drawingml/2006/picture">
+                <pic:pic xmlns:pic="http://schemas.openxmlformats.org/drawingml/2006/picture">
+                  <pic:nvPicPr>
+                    <pic:cNvPr id="0" name=""/>
+                    <pic:cNvPicPr/>
+                  </pic:nvPicPr>
+                  <pic:blipFill>
+                    <a:blip r:embed="rId16"/>
+                    <a:stretch>
+                      <a:fillRect/>
+                    </a:stretch>
+                  </pic:blipFill>
+                  <pic:spPr>
+                    <a:xfrm>
+                      <a:off x="0" y="0"/>
+                      <a:ext cx="5943600" cy="3277870"/>
+                    </a:xfrm>
+                    <a:prstGeom prst="rect">
+                      <a:avLst/>
+                    </a:prstGeom>
+                  </pic:spPr>
+                </pic:pic>
+              </a:graphicData>
+            </a:graphic>
+          </wp:inline>
+        </w:drawing>
+      </w:r>
+    </w:p>
+    <w:p>
+      <w:r>
+        <w:rPr>
+          <w:noProof/>
+        </w:rPr>
+        <w:drawing>
+          <wp:inline distT="0" distB="0" distL="0" distR="0" wp14:anchorId="4DAF7A21" wp14:editId="5FED2265">
+            <wp:extent cx="5943600" cy="3050648"/>
+            <wp:effectExtent l="0" t="0" r="0" b="0"/>
+            <wp:docPr id="4" name="Picture 4"/>
+            <wp:cNvGraphicFramePr>
+              <a:graphicFrameLocks xmlns:a="http://schemas.openxmlformats.org/drawingml/2006/main" noChangeAspect="1"/>
+            </wp:cNvGraphicFramePr>
+            <a:graphic xmlns:a="http://schemas.openxmlformats.org/drawingml/2006/main">
+              <a:graphicData uri="http://schemas.openxmlformats.org/drawingml/2006/picture">
+                <pic:pic xmlns:pic="http://schemas.openxmlformats.org/drawingml/2006/picture">
+                  <pic:nvPicPr>
+                    <pic:cNvPr id="0" name="Picture 2"/>
+                    <pic:cNvPicPr>
+                      <a:picLocks noChangeAspect="1" noChangeArrowheads="1"/>
+                    </pic:cNvPicPr>
+                  </pic:nvPicPr>
+                  <pic:blipFill>
+                    <a:blip r:embed="rId17">
+                      <a:extLst>
+                        <a:ext uri="{28A0092B-C50C-407E-A947-70E740481C1C}">
+                          <a14:useLocalDpi xmlns:a14="http://schemas.microsoft.com/office/drawing/2010/main" val="0"/>
+                        </a:ext>
+                      </a:extLst>
+                    </a:blip>
+                    <a:srcRect/>
+                    <a:stretch>
+                      <a:fillRect/>
+                    </a:stretch>
+                  </pic:blipFill>
+                  <pic:spPr bwMode="auto">
+                    <a:xfrm>
+                      <a:off x="0" y="0"/>
+                      <a:ext cx="5943600" cy="3050648"/>
+                    </a:xfrm>
+                    <a:prstGeom prst="rect">
+                      <a:avLst/>
+                    </a:prstGeom>
+                    <a:noFill/>
+                    <a:ln>
+                      <a:noFill/>
+                    </a:ln>
+                  </pic:spPr>
+                </pic:pic>
+              </a:graphicData>
+            </a:graphic>
+          </wp:inline>
+        </w:drawing>
+      </w:r>
+    </w:p>
+    <w:p>
+      <w:pPr>
+        <w:rPr>
+          <w:b/>
+        </w:rPr>
+      </w:pPr>
+    </w:p>
     <w:sectPr>
       <w:pgSz w:w="12240" w:h="15840"/>
       <w:pgMar w:top="1440" w:right="1440" w:bottom="1440" w:left="1440" w:header="720" w:footer="720" w:gutter="0"/>
@@ -181,8 +933,8 @@
 </file>
 
 <file path=word/numbering.xml><?xml version="1.0" encoding="utf-8"?>
-<w:numbering xmlns:wpc="http://schemas.microsoft.com/office/word/2010/wordprocessingCanvas" xmlns:mc="http://schemas.openxmlformats.org/markup-compatibility/2006" xmlns:o="urn:schemas-microsoft-com:office:office" xmlns:r="http://schemas.openxmlformats.org/officeDocument/2006/relationships" xmlns:m="http://schemas.openxmlformats.org/officeDocument/2006/math" xmlns:v="urn:schemas-microsoft-com:vml" xmlns:wp14="http://schemas.microsoft.com/office/word/2010/wordprocessingDrawing" xmlns:wp="http://schemas.openxmlformats.org/drawingml/2006/wordprocessingDrawing" xmlns:w10="urn:schemas-microsoft-com:office:word" xmlns:w="http://schemas.openxmlformats.org/wordprocessingml/2006/main" xmlns:w14="http://schemas.microsoft.com/office/word/2010/wordml" xmlns:wpg="http://schemas.microsoft.com/office/word/2010/wordprocessingGroup" xmlns:wpi="http://schemas.microsoft.com/office/word/2010/wordprocessingInk" xmlns:wne="http://schemas.microsoft.com/office/word/2006/wordml" xmlns:wps="http://schemas.microsoft.com/office/word/2010/wordprocessingShape" mc:Ignorable="w14 wp14">
-  <w:abstractNum w:abstractNumId="0">
+<w:numbering xmlns:wpc="http://schemas.microsoft.com/office/word/2010/wordprocessingCanvas" xmlns:cx="http://schemas.microsoft.com/office/drawing/2014/chartex" xmlns:cx1="http://schemas.microsoft.com/office/drawing/2015/9/8/chartex" xmlns:cx2="http://schemas.microsoft.com/office/drawing/2015/10/21/chartex" xmlns:cx3="http://schemas.microsoft.com/office/drawing/2016/5/9/chartex" xmlns:cx4="http://schemas.microsoft.com/office/drawing/2016/5/10/chartex" xmlns:cx5="http://schemas.microsoft.com/office/drawing/2016/5/11/chartex" xmlns:cx6="http://schemas.microsoft.com/office/drawing/2016/5/12/chartex" xmlns:cx7="http://schemas.microsoft.com/office/drawing/2016/5/13/chartex" xmlns:cx8="http://schemas.microsoft.com/office/drawing/2016/5/14/chartex" xmlns:mc="http://schemas.openxmlformats.org/markup-compatibility/2006" xmlns:aink="http://schemas.microsoft.com/office/drawing/2016/ink" xmlns:am3d="http://schemas.microsoft.com/office/drawing/2017/model3d" xmlns:o="urn:schemas-microsoft-com:office:office" xmlns:r="http://schemas.openxmlformats.org/officeDocument/2006/relationships" xmlns:m="http://schemas.openxmlformats.org/officeDocument/2006/math" xmlns:v="urn:schemas-microsoft-com:vml" xmlns:wp14="http://schemas.microsoft.com/office/word/2010/wordprocessingDrawing" xmlns:wp="http://schemas.openxmlformats.org/drawingml/2006/wordprocessingDrawing" xmlns:w10="urn:schemas-microsoft-com:office:word" xmlns:w="http://schemas.openxmlformats.org/wordprocessingml/2006/main" xmlns:w14="http://schemas.microsoft.com/office/word/2010/wordml" xmlns:w15="http://schemas.microsoft.com/office/word/2012/wordml" xmlns:w16cex="http://schemas.microsoft.com/office/word/2018/wordml/cex" xmlns:w16cid="http://schemas.microsoft.com/office/word/2016/wordml/cid" xmlns:w16="http://schemas.microsoft.com/office/word/2018/wordml" xmlns:w16se="http://schemas.microsoft.com/office/word/2015/wordml/symex" xmlns:wpg="http://schemas.microsoft.com/office/word/2010/wordprocessingGroup" xmlns:wpi="http://schemas.microsoft.com/office/word/2010/wordprocessingInk" xmlns:wne="http://schemas.microsoft.com/office/word/2006/wordml" xmlns:wps="http://schemas.microsoft.com/office/word/2010/wordprocessingShape" mc:Ignorable="w14 w15 w16se w16cid w16 w16cex wp14">
+  <w:abstractNum w:abstractNumId="0" w15:restartNumberingAfterBreak="0">
     <w:nsid w:val="05EB2F65"/>
     <w:multiLevelType w:val="hybridMultilevel"/>
     <w:tmpl w:val="F1A290E8"/>
@@ -295,7 +1047,7 @@
       </w:rPr>
     </w:lvl>
   </w:abstractNum>
-  <w:abstractNum w:abstractNumId="1">
+  <w:abstractNum w:abstractNumId="1" w15:restartNumberingAfterBreak="0">
     <w:nsid w:val="48942CCE"/>
     <w:multiLevelType w:val="hybridMultilevel"/>
     <w:tmpl w:val="22927C44"/>
@@ -418,7 +1170,7 @@
 </file>
 
 <file path=word/styles.xml><?xml version="1.0" encoding="utf-8"?>
-<w:styles xmlns:mc="http://schemas.openxmlformats.org/markup-compatibility/2006" xmlns:r="http://schemas.openxmlformats.org/officeDocument/2006/relationships" xmlns:w="http://schemas.openxmlformats.org/wordprocessingml/2006/main" xmlns:w14="http://schemas.microsoft.com/office/word/2010/wordml" mc:Ignorable="w14">
+<w:styles xmlns:mc="http://schemas.openxmlformats.org/markup-compatibility/2006" xmlns:r="http://schemas.openxmlformats.org/officeDocument/2006/relationships" xmlns:w="http://schemas.openxmlformats.org/wordprocessingml/2006/main" xmlns:w14="http://schemas.microsoft.com/office/word/2010/wordml" xmlns:w15="http://schemas.microsoft.com/office/word/2012/wordml" xmlns:w16cex="http://schemas.microsoft.com/office/word/2018/wordml/cex" xmlns:w16cid="http://schemas.microsoft.com/office/word/2016/wordml/cid" xmlns:w16="http://schemas.microsoft.com/office/word/2018/wordml" xmlns:w16se="http://schemas.microsoft.com/office/word/2015/wordml/symex" mc:Ignorable="w14 w15 w16se w16cid w16 w16cex">
   <w:docDefaults>
     <w:rPrDefault>
       <w:rPr>
@@ -434,396 +1186,383 @@
       </w:pPr>
     </w:pPrDefault>
   </w:docDefaults>
-  <w:latentStyles w:defLockedState="0" w:defUIPriority="99" w:defSemiHidden="1" w:defUnhideWhenUsed="1" w:defQFormat="0" w:count="267">
-    <w:lsdException w:name="Normal" w:semiHidden="0" w:uiPriority="0" w:unhideWhenUsed="0" w:qFormat="1"/>
-    <w:lsdException w:name="heading 1" w:semiHidden="0" w:uiPriority="9" w:unhideWhenUsed="0" w:qFormat="1"/>
-    <w:lsdException w:name="heading 2" w:uiPriority="9" w:qFormat="1"/>
-    <w:lsdException w:name="heading 3" w:uiPriority="9" w:qFormat="1"/>
-    <w:lsdException w:name="heading 4" w:uiPriority="9" w:qFormat="1"/>
-    <w:lsdException w:name="heading 5" w:uiPriority="9" w:qFormat="1"/>
-    <w:lsdException w:name="heading 6" w:uiPriority="9" w:qFormat="1"/>
-    <w:lsdException w:name="heading 7" w:uiPriority="9" w:qFormat="1"/>
-    <w:lsdException w:name="heading 8" w:uiPriority="9" w:qFormat="1"/>
-    <w:lsdException w:name="heading 9" w:uiPriority="9" w:qFormat="1"/>
-    <w:lsdException w:name="toc 1" w:uiPriority="39"/>
-    <w:lsdException w:name="toc 2" w:uiPriority="39"/>
-    <w:lsdException w:name="toc 3" w:uiPriority="39"/>
-    <w:lsdException w:name="toc 4" w:uiPriority="39"/>
-    <w:lsdException w:name="toc 5" w:uiPriority="39"/>
-    <w:lsdException w:name="toc 6" w:uiPriority="39"/>
-    <w:lsdException w:name="toc 7" w:uiPriority="39"/>
-    <w:lsdException w:name="toc 8" w:uiPriority="39"/>
-    <w:lsdException w:name="toc 9" w:uiPriority="39"/>
-    <w:lsdException w:name="caption" w:uiPriority="35" w:qFormat="1"/>
-    <w:lsdException w:name="Title" w:semiHidden="0" w:uiPriority="10" w:unhideWhenUsed="0" w:qFormat="1"/>
-    <w:lsdException w:name="Default Paragraph Font" w:uiPriority="1"/>
-    <w:lsdException w:name="Subtitle" w:semiHidden="0" w:uiPriority="11" w:unhideWhenUsed="0" w:qFormat="1"/>
-    <w:lsdException w:name="Strong" w:semiHidden="0" w:uiPriority="22" w:unhideWhenUsed="0" w:qFormat="1"/>
-    <w:lsdException w:name="Emphasis" w:semiHidden="0" w:uiPriority="20" w:unhideWhenUsed="0" w:qFormat="1"/>
-    <w:lsdException w:name="Table Grid" w:semiHidden="0" w:uiPriority="59" w:unhideWhenUsed="0"/>
-    <w:lsdException w:name="Placeholder Text" w:unhideWhenUsed="0"/>
-    <w:lsdException w:name="No Spacing" w:semiHidden="0" w:uiPriority="1" w:unhideWhenUsed="0" w:qFormat="1"/>
-    <w:lsdException w:name="Light Shading" w:semiHidden="0" w:uiPriority="60" w:unhideWhenUsed="0"/>
-    <w:lsdException w:name="Light List" w:semiHidden="0" w:uiPriority="61" w:unhideWhenUsed="0"/>
-    <w:lsdException w:name="Light Grid" w:semiHidden="0" w:uiPriority="62" w:unhideWhenUsed="0"/>
-    <w:lsdException w:name="Medium Shading 1" w:semiHidden="0" w:uiPriority="63" w:unhideWhenUsed="0"/>
-    <w:lsdException w:name="Medium Shading 2" w:semiHidden="0" w:uiPriority="64" w:unhideWhenUsed="0"/>
-    <w:lsdException w:name="Medium List 1" w:semiHidden="0" w:uiPriority="65" w:unhideWhenUsed="0"/>
-    <w:lsdException w:name="Medium List 2" w:semiHidden="0" w:uiPriority="66" w:unhideWhenUsed="0"/>
-    <w:lsdException w:name="Medium Grid 1" w:semiHidden="0" w:uiPriority="67" w:unhideWhenUsed="0"/>
-    <w:lsdException w:name="Medium Grid 2" w:semiHidden="0" w:uiPriority="68" w:unhideWhenUsed="0"/>
-    <w:lsdException w:name="Medium Grid 3" w:semiHidden="0" w:uiPriority="69" w:unhideWhenUsed="0"/>
-    <w:lsdException w:name="Dark List" w:semiHidden="0" w:uiPriority="70" w:unhideWhenUsed="0"/>
-    <w:lsdException w:name="Colorful Shading" w:semiHidden="0" w:uiPriority="71" w:unhideWhenUsed="0"/>
-    <w:lsdException w:name="Colorful List" w:semiHidden="0" w:uiPriority="72" w:unhideWhenUsed="0"/>
-    <w:lsdException w:name="Colorful Grid" w:semiHidden="0" w:uiPriority="73" w:unhideWhenUsed="0"/>
-    <w:lsdException w:name="Light Shading Accent 1" w:semiHidden="0" w:uiPriority="60" w:unhideWhenUsed="0"/>
-    <w:lsdException w:name="Light List Accent 1" w:semiHidden="0" w:uiPriority="61" w:unhideWhenUsed="0"/>
-    <w:lsdException w:name="Light Grid Accent 1" w:semiHidden="0" w:uiPriority="62" w:unhideWhenUsed="0"/>
-    <w:lsdException w:name="Medium Shading 1 Accent 1" w:semiHidden="0" w:uiPriority="63" w:unhideWhenUsed="0"/>
-    <w:lsdException w:name="Medium Shading 2 Accent 1" w:semiHidden="0" w:uiPriority="64" w:unhideWhenUsed="0"/>
-    <w:lsdException w:name="Medium List 1 Accent 1" w:semiHidden="0" w:uiPriority="65" w:unhideWhenUsed="0"/>
-    <w:lsdException w:name="Revision" w:unhideWhenUsed="0"/>
-    <w:lsdException w:name="List Paragraph" w:semiHidden="0" w:uiPriority="34" w:unhideWhenUsed="0" w:qFormat="1"/>
-    <w:lsdException w:name="Quote" w:semiHidden="0" w:uiPriority="29" w:unhideWhenUsed="0" w:qFormat="1"/>
-    <w:lsdException w:name="Intense Quote" w:semiHidden="0" w:uiPriority="30" w:unhideWhenUsed="0" w:qFormat="1"/>
-    <w:lsdException w:name="Medium List 2 Accent 1" w:semiHidden="0" w:uiPriority="66" w:unhideWhenUsed="0"/>
-    <w:lsdException w:name="Medium Grid 1 Accent 1" w:semiHidden="0" w:uiPriority="67" w:unhideWhenUsed="0"/>
-    <w:lsdException w:name="Medium Grid 2 Accent 1" w:semiHidden="0" w:uiPriority="68" w:unhideWhenUsed="0"/>
-    <w:lsdException w:name="Medium Grid 3 Accent 1" w:semiHidden="0" w:uiPriority="69" w:unhideWhenUsed="0"/>
-    <w:lsdException w:name="Dark List Accent 1" w:semiHidden="0" w:uiPriority="70" w:unhideWhenUsed="0"/>
-    <w:lsdException w:name="Colorful Shading Accent 1" w:semiHidden="0" w:uiPriority="71" w:unhideWhenUsed="0"/>
-    <w:lsdException w:name="Colorful List Accent 1" w:semiHidden="0" w:uiPriority="72" w:unhideWhenUsed="0"/>
-    <w:lsdException w:name="Colorful Grid Accent 1" w:semiHidden="0" w:uiPriority="73" w:unhideWhenUsed="0"/>
-    <w:lsdException w:name="Light Shading Accent 2" w:semiHidden="0" w:uiPriority="60" w:unhideWhenUsed="0"/>
-    <w:lsdException w:name="Light List Accent 2" w:semiHidden="0" w:uiPriority="61" w:unhideWhenUsed="0"/>
-    <w:lsdException w:name="Light Grid Accent 2" w:semiHidden="0" w:uiPriority="62" w:unhideWhenUsed="0"/>
-    <w:lsdException w:name="Medium Shading 1 Accent 2" w:semiHidden="0" w:uiPriority="63" w:unhideWhenUsed="0"/>
-    <w:lsdException w:name="Medium Shading 2 Accent 2" w:semiHidden="0" w:uiPriority="64" w:unhideWhenUsed="0"/>
-    <w:lsdException w:name="Medium List 1 Accent 2" w:semiHidden="0" w:uiPriority="65" w:unhideWhenUsed="0"/>
-    <w:lsdException w:name="Medium List 2 Accent 2" w:semiHidden="0" w:uiPriority="66" w:unhideWhenUsed="0"/>
-    <w:lsdException w:name="Medium Grid 1 Accent 2" w:semiHidden="0" w:uiPriority="67" w:unhideWhenUsed="0"/>
-    <w:lsdException w:name="Medium Grid 2 Accent 2" w:semiHidden="0" w:uiPriority="68" w:unhideWhenUsed="0"/>
-    <w:lsdException w:name="Medium Grid 3 Accent 2" w:semiHidden="0" w:uiPriority="69" w:unhideWhenUsed="0"/>
-    <w:lsdException w:name="Dark List Accent 2" w:semiHidden="0" w:uiPriority="70" w:unhideWhenUsed="0"/>
-    <w:lsdException w:name="Colorful Shading Accent 2" w:semiHidden="0" w:uiPriority="71" w:unhideWhenUsed="0"/>
-    <w:lsdException w:name="Colorful List Accent 2" w:semiHidden="0" w:uiPriority="72" w:unhideWhenUsed="0"/>
-    <w:lsdException w:name="Colorful Grid Accent 2" w:semiHidden="0" w:uiPriority="73" w:unhideWhenUsed="0"/>
-    <w:lsdException w:name="Light Shading Accent 3" w:semiHidden="0" w:uiPriority="60" w:unhideWhenUsed="0"/>
-    <w:lsdException w:name="Light List Accent 3" w:semiHidden="0" w:uiPriority="61" w:unhideWhenUsed="0"/>
-    <w:lsdException w:name="Light Grid Accent 3" w:semiHidden="0" w:uiPriority="62" w:unhideWhenUsed="0"/>
-    <w:lsdException w:name="Medium Shading 1 Accent 3" w:semiHidden="0" w:uiPriority="63" w:unhideWhenUsed="0"/>
-    <w:lsdException w:name="Medium Shading 2 Accent 3" w:semiHidden="0" w:uiPriority="64" w:unhideWhenUsed="0"/>
-    <w:lsdException w:name="Medium List 1 Accent 3" w:semiHidden="0" w:uiPriority="65" w:unhideWhenUsed="0"/>
-    <w:lsdException w:name="Medium List 2 Accent 3" w:semiHidden="0" w:uiPriority="66" w:unhideWhenUsed="0"/>
-    <w:lsdException w:name="Medium Grid 1 Accent 3" w:semiHidden="0" w:uiPriority="67" w:unhideWhenUsed="0"/>
-    <w:lsdException w:name="Medium Grid 2 Accent 3" w:semiHidden="0" w:uiPriority="68" w:unhideWhenUsed="0"/>
-    <w:lsdException w:name="Medium Grid 3 Accent 3" w:semiHidden="0" w:uiPriority="69" w:unhideWhenUsed="0"/>
-    <w:lsdException w:name="Dark List Accent 3" w:semiHidden="0" w:uiPriority="70" w:unhideWhenUsed="0"/>
-    <w:lsdException w:name="Colorful Shading Accent 3" w:semiHidden="0" w:uiPriority="71" w:unhideWhenUsed="0"/>
-    <w:lsdException w:name="Colorful List Accent 3" w:semiHidden="0" w:uiPriority="72" w:unhideWhenUsed="0"/>
-    <w:lsdException w:name="Colorful Grid Accent 3" w:semiHidden="0" w:uiPriority="73" w:unhideWhenUsed="0"/>
-    <w:lsdException w:name="Light Shading Accent 4" w:semiHidden="0" w:uiPriority="60" w:unhideWhenUsed="0"/>
-    <w:lsdException w:name="Light List Accent 4" w:semiHidden="0" w:uiPriority="61" w:unhideWhenUsed="0"/>
-    <w:lsdException w:name="Light Grid Accent 4" w:semiHidden="0" w:uiPriority="62" w:unhideWhenUsed="0"/>
-    <w:lsdException w:name="Medium Shading 1 Accent 4" w:semiHidden="0" w:uiPriority="63" w:unhideWhenUsed="0"/>
-    <w:lsdException w:name="Medium Shading 2 Accent 4" w:semiHidden="0" w:uiPriority="64" w:unhideWhenUsed="0"/>
-    <w:lsdException w:name="Medium List 1 Accent 4" w:semiHidden="0" w:uiPriority="65" w:unhideWhenUsed="0"/>
-    <w:lsdException w:name="Medium List 2 Accent 4" w:semiHidden="0" w:uiPriority="66" w:unhideWhenUsed="0"/>
-    <w:lsdException w:name="Medium Grid 1 Accent 4" w:semiHidden="0" w:uiPriority="67" w:unhideWhenUsed="0"/>
-    <w:lsdException w:name="Medium Grid 2 Accent 4" w:semiHidden="0" w:uiPriority="68" w:unhideWhenUsed="0"/>
-    <w:lsdException w:name="Medium Grid 3 Accent 4" w:semiHidden="0" w:uiPriority="69" w:unhideWhenUsed="0"/>
-    <w:lsdException w:name="Dark List Accent 4" w:semiHidden="0" w:uiPriority="70" w:unhideWhenUsed="0"/>
-    <w:lsdException w:name="Colorful Shading Accent 4" w:semiHidden="0" w:uiPriority="71" w:unhideWhenUsed="0"/>
-    <w:lsdException w:name="Colorful List Accent 4" w:semiHidden="0" w:uiPriority="72" w:unhideWhenUsed="0"/>
-    <w:lsdException w:name="Colorful Grid Accent 4" w:semiHidden="0" w:uiPriority="73" w:unhideWhenUsed="0"/>
-    <w:lsdException w:name="Light Shading Accent 5" w:semiHidden="0" w:uiPriority="60" w:unhideWhenUsed="0"/>
-    <w:lsdException w:name="Light List Accent 5" w:semiHidden="0" w:uiPriority="61" w:unhideWhenUsed="0"/>
-    <w:lsdException w:name="Light Grid Accent 5" w:semiHidden="0" w:uiPriority="62" w:unhideWhenUsed="0"/>
-    <w:lsdException w:name="Medium Shading 1 Accent 5" w:semiHidden="0" w:uiPriority="63" w:unhideWhenUsed="0"/>
-    <w:lsdException w:name="Medium Shading 2 Accent 5" w:semiHidden="0" w:uiPriority="64" w:unhideWhenUsed="0"/>
-    <w:lsdException w:name="Medium List 1 Accent 5" w:semiHidden="0" w:uiPriority="65" w:unhideWhenUsed="0"/>
-    <w:lsdException w:name="Medium List 2 Accent 5" w:semiHidden="0" w:uiPriority="66" w:unhideWhenUsed="0"/>
-    <w:lsdException w:name="Medium Grid 1 Accent 5" w:semiHidden="0" w:uiPriority="67" w:unhideWhenUsed="0"/>
-    <w:lsdException w:name="Medium Grid 2 Accent 5" w:semiHidden="0" w:uiPriority="68" w:unhideWhenUsed="0"/>
-    <w:lsdException w:name="Medium Grid 3 Accent 5" w:semiHidden="0" w:uiPriority="69" w:unhideWhenUsed="0"/>
-    <w:lsdException w:name="Dark List Accent 5" w:semiHidden="0" w:uiPriority="70" w:unhideWhenUsed="0"/>
-    <w:lsdException w:name="Colorful Shading Accent 5" w:semiHidden="0" w:uiPriority="71" w:unhideWhenUsed="0"/>
-    <w:lsdException w:name="Colorful List Accent 5" w:semiHidden="0" w:uiPriority="72" w:unhideWhenUsed="0"/>
-    <w:lsdException w:name="Colorful Grid Accent 5" w:semiHidden="0" w:uiPriority="73" w:unhideWhenUsed="0"/>
-    <w:lsdException w:name="Light Shading Accent 6" w:semiHidden="0" w:uiPriority="60" w:unhideWhenUsed="0"/>
-    <w:lsdException w:name="Light List Accent 6" w:semiHidden="0" w:uiPriority="61" w:unhideWhenUsed="0"/>
-    <w:lsdException w:name="Light Grid Accent 6" w:semiHidden="0" w:uiPriority="62" w:unhideWhenUsed="0"/>
-    <w:lsdException w:name="Medium Shading 1 Accent 6" w:semiHidden="0" w:uiPriority="63" w:unhideWhenUsed="0"/>
-    <w:lsdException w:name="Medium Shading 2 Accent 6" w:semiHidden="0" w:uiPriority="64" w:unhideWhenUsed="0"/>
-    <w:lsdException w:name="Medium List 1 Accent 6" w:semiHidden="0" w:uiPriority="65" w:unhideWhenUsed="0"/>
-    <w:lsdException w:name="Medium List 2 Accent 6" w:semiHidden="0" w:uiPriority="66" w:unhideWhenUsed="0"/>
-    <w:lsdException w:name="Medium Grid 1 Accent 6" w:semiHidden="0" w:uiPriority="67" w:unhideWhenUsed="0"/>
-    <w:lsdException w:name="Medium Grid 2 Accent 6" w:semiHidden="0" w:uiPriority="68" w:unhideWhenUsed="0"/>
-    <w:lsdException w:name="Medium Grid 3 Accent 6" w:semiHidden="0" w:uiPriority="69" w:unhideWhenUsed="0"/>
-    <w:lsdException w:name="Dark List Accent 6" w:semiHidden="0" w:uiPriority="70" w:unhideWhenUsed="0"/>
-    <w:lsdException w:name="Colorful Shading Accent 6" w:semiHidden="0" w:uiPriority="71" w:unhideWhenUsed="0"/>
-    <w:lsdException w:name="Colorful List Accent 6" w:semiHidden="0" w:uiPriority="72" w:unhideWhenUsed="0"/>
-    <w:lsdException w:name="Colorful Grid Accent 6" w:semiHidden="0" w:uiPriority="73" w:unhideWhenUsed="0"/>
-    <w:lsdException w:name="Subtle Emphasis" w:semiHidden="0" w:uiPriority="19" w:unhideWhenUsed="0" w:qFormat="1"/>
-    <w:lsdException w:name="Intense Emphasis" w:semiHidden="0" w:uiPriority="21" w:unhideWhenUsed="0" w:qFormat="1"/>
-    <w:lsdException w:name="Subtle Reference" w:semiHidden="0" w:uiPriority="31" w:unhideWhenUsed="0" w:qFormat="1"/>
-    <w:lsdException w:name="Intense Reference" w:semiHidden="0" w:uiPriority="32" w:unhideWhenUsed="0" w:qFormat="1"/>
-    <w:lsdException w:name="Book Title" w:semiHidden="0" w:uiPriority="33" w:unhideWhenUsed="0" w:qFormat="1"/>
-    <w:lsdException w:name="Bibliography" w:uiPriority="37"/>
-    <w:lsdException w:name="TOC Heading" w:uiPriority="39" w:qFormat="1"/>
-  </w:latentStyles>
-  <w:style w:type="paragraph" w:default="1" w:styleId="Normal">
-    <w:name w:val="Normal"/>
-    <w:qFormat/>
-  </w:style>
-  <w:style w:type="character" w:default="1" w:styleId="DefaultParagraphFont">
-    <w:name w:val="Default Paragraph Font"/>
-    <w:uiPriority w:val="1"/>
-    <w:semiHidden/>
-    <w:unhideWhenUsed/>
-  </w:style>
-  <w:style w:type="table" w:default="1" w:styleId="TableNormal">
-    <w:name w:val="Normal Table"/>
-    <w:uiPriority w:val="99"/>
-    <w:semiHidden/>
-    <w:unhideWhenUsed/>
-    <w:tblPr>
-      <w:tblInd w:w="0" w:type="dxa"/>
-      <w:tblCellMar>
-        <w:top w:w="0" w:type="dxa"/>
-        <w:left w:w="108" w:type="dxa"/>
-        <w:bottom w:w="0" w:type="dxa"/>
-        <w:right w:w="108" w:type="dxa"/>
-      </w:tblCellMar>
-    </w:tblPr>
-  </w:style>
-  <w:style w:type="numbering" w:default="1" w:styleId="NoList">
-    <w:name w:val="No List"/>
-    <w:uiPriority w:val="99"/>
-    <w:semiHidden/>
-    <w:unhideWhenUsed/>
-  </w:style>
-  <w:style w:type="paragraph" w:styleId="BalloonText">
-    <w:name w:val="Balloon Text"/>
-    <w:basedOn w:val="Normal"/>
-    <w:link w:val="BalloonTextChar"/>
-    <w:uiPriority w:val="99"/>
-    <w:semiHidden/>
-    <w:unhideWhenUsed/>
-    <w:rsid w:val="0046367A"/>
-    <w:pPr>
-      <w:spacing w:after="0" w:line="240" w:lineRule="auto"/>
-    </w:pPr>
-    <w:rPr>
-      <w:rFonts w:ascii="Tahoma" w:hAnsi="Tahoma" w:cs="Tahoma"/>
-      <w:sz w:val="16"/>
-      <w:szCs w:val="16"/>
-    </w:rPr>
-  </w:style>
-  <w:style w:type="character" w:customStyle="1" w:styleId="BalloonTextChar">
-    <w:name w:val="Balloon Text Char"/>
-    <w:basedOn w:val="DefaultParagraphFont"/>
-    <w:link w:val="BalloonText"/>
-    <w:uiPriority w:val="99"/>
-    <w:semiHidden/>
-    <w:rsid w:val="0046367A"/>
-    <w:rPr>
-      <w:rFonts w:ascii="Tahoma" w:hAnsi="Tahoma" w:cs="Tahoma"/>
-      <w:sz w:val="16"/>
-      <w:szCs w:val="16"/>
-    </w:rPr>
-  </w:style>
-  <w:style w:type="paragraph" w:styleId="ListParagraph">
-    <w:name w:val="List Paragraph"/>
-    <w:basedOn w:val="Normal"/>
-    <w:uiPriority w:val="34"/>
-    <w:qFormat/>
-    <w:rsid w:val="00C822BF"/>
-    <w:pPr>
-      <w:ind w:left="720"/>
-      <w:contextualSpacing/>
-    </w:pPr>
-  </w:style>
-  <w:style w:type="paragraph" w:styleId="NormalWeb">
-    <w:name w:val="Normal (Web)"/>
-    <w:basedOn w:val="Normal"/>
-    <w:uiPriority w:val="99"/>
-    <w:semiHidden/>
-    <w:unhideWhenUsed/>
-    <w:rsid w:val="00A520BE"/>
-    <w:pPr>
-      <w:spacing w:before="100" w:beforeAutospacing="1" w:after="100" w:afterAutospacing="1" w:line="240" w:lineRule="auto"/>
-    </w:pPr>
-    <w:rPr>
-      <w:rFonts w:ascii="Times New Roman" w:eastAsia="Times New Roman" w:hAnsi="Times New Roman" w:cs="Times New Roman"/>
-      <w:sz w:val="24"/>
-      <w:szCs w:val="24"/>
-    </w:rPr>
-  </w:style>
-  <w:style w:type="character" w:customStyle="1" w:styleId="apple-tab-span">
-    <w:name w:val="apple-tab-span"/>
-    <w:basedOn w:val="DefaultParagraphFont"/>
-    <w:rsid w:val="00A520BE"/>
-  </w:style>
-</w:styles>
-</file>
-
-<file path=word/stylesWithEffects.xml><?xml version="1.0" encoding="utf-8"?>
-<w:styles xmlns:wpc="http://schemas.microsoft.com/office/word/2010/wordprocessingCanvas" xmlns:mc="http://schemas.openxmlformats.org/markup-compatibility/2006" xmlns:o="urn:schemas-microsoft-com:office:office" xmlns:r="http://schemas.openxmlformats.org/officeDocument/2006/relationships" xmlns:m="http://schemas.openxmlformats.org/officeDocument/2006/math" xmlns:v="urn:schemas-microsoft-com:vml" xmlns:wp14="http://schemas.microsoft.com/office/word/2010/wordprocessingDrawing" xmlns:wp="http://schemas.openxmlformats.org/drawingml/2006/wordprocessingDrawing" xmlns:w10="urn:schemas-microsoft-com:office:word" xmlns:w="http://schemas.openxmlformats.org/wordprocessingml/2006/main" xmlns:w14="http://schemas.microsoft.com/office/word/2010/wordml" xmlns:wpg="http://schemas.microsoft.com/office/word/2010/wordprocessingGroup" xmlns:wpi="http://schemas.microsoft.com/office/word/2010/wordprocessingInk" xmlns:wne="http://schemas.microsoft.com/office/word/2006/wordml" xmlns:wps="http://schemas.microsoft.com/office/word/2010/wordprocessingShape" mc:Ignorable="w14 wp14">
-  <w:docDefaults>
-    <w:rPrDefault>
-      <w:rPr>
-        <w:rFonts w:asciiTheme="minorHAnsi" w:eastAsiaTheme="minorHAnsi" w:hAnsiTheme="minorHAnsi" w:cstheme="minorBidi"/>
-        <w:sz w:val="22"/>
-        <w:szCs w:val="22"/>
-        <w:lang w:val="en-US" w:eastAsia="en-US" w:bidi="ar-SA"/>
-      </w:rPr>
-    </w:rPrDefault>
-    <w:pPrDefault>
-      <w:pPr>
-        <w:spacing w:after="200" w:line="276" w:lineRule="auto"/>
-      </w:pPr>
-    </w:pPrDefault>
-  </w:docDefaults>
-  <w:latentStyles w:defLockedState="0" w:defUIPriority="99" w:defSemiHidden="1" w:defUnhideWhenUsed="1" w:defQFormat="0" w:count="267">
-    <w:lsdException w:name="Normal" w:semiHidden="0" w:uiPriority="0" w:unhideWhenUsed="0" w:qFormat="1"/>
-    <w:lsdException w:name="heading 1" w:semiHidden="0" w:uiPriority="9" w:unhideWhenUsed="0" w:qFormat="1"/>
-    <w:lsdException w:name="heading 2" w:uiPriority="9" w:qFormat="1"/>
-    <w:lsdException w:name="heading 3" w:uiPriority="9" w:qFormat="1"/>
-    <w:lsdException w:name="heading 4" w:uiPriority="9" w:qFormat="1"/>
-    <w:lsdException w:name="heading 5" w:uiPriority="9" w:qFormat="1"/>
-    <w:lsdException w:name="heading 6" w:uiPriority="9" w:qFormat="1"/>
-    <w:lsdException w:name="heading 7" w:uiPriority="9" w:qFormat="1"/>
-    <w:lsdException w:name="heading 8" w:uiPriority="9" w:qFormat="1"/>
-    <w:lsdException w:name="heading 9" w:uiPriority="9" w:qFormat="1"/>
-    <w:lsdException w:name="toc 1" w:uiPriority="39"/>
-    <w:lsdException w:name="toc 2" w:uiPriority="39"/>
-    <w:lsdException w:name="toc 3" w:uiPriority="39"/>
-    <w:lsdException w:name="toc 4" w:uiPriority="39"/>
-    <w:lsdException w:name="toc 5" w:uiPriority="39"/>
-    <w:lsdException w:name="toc 6" w:uiPriority="39"/>
-    <w:lsdException w:name="toc 7" w:uiPriority="39"/>
-    <w:lsdException w:name="toc 8" w:uiPriority="39"/>
-    <w:lsdException w:name="toc 9" w:uiPriority="39"/>
-    <w:lsdException w:name="caption" w:uiPriority="35" w:qFormat="1"/>
-    <w:lsdException w:name="Title" w:semiHidden="0" w:uiPriority="10" w:unhideWhenUsed="0" w:qFormat="1"/>
-    <w:lsdException w:name="Default Paragraph Font" w:uiPriority="1"/>
-    <w:lsdException w:name="Subtitle" w:semiHidden="0" w:uiPriority="11" w:unhideWhenUsed="0" w:qFormat="1"/>
-    <w:lsdException w:name="Strong" w:semiHidden="0" w:uiPriority="22" w:unhideWhenUsed="0" w:qFormat="1"/>
-    <w:lsdException w:name="Emphasis" w:semiHidden="0" w:uiPriority="20" w:unhideWhenUsed="0" w:qFormat="1"/>
-    <w:lsdException w:name="Table Grid" w:semiHidden="0" w:uiPriority="59" w:unhideWhenUsed="0"/>
-    <w:lsdException w:name="Placeholder Text" w:unhideWhenUsed="0"/>
-    <w:lsdException w:name="No Spacing" w:semiHidden="0" w:uiPriority="1" w:unhideWhenUsed="0" w:qFormat="1"/>
-    <w:lsdException w:name="Light Shading" w:semiHidden="0" w:uiPriority="60" w:unhideWhenUsed="0"/>
-    <w:lsdException w:name="Light List" w:semiHidden="0" w:uiPriority="61" w:unhideWhenUsed="0"/>
-    <w:lsdException w:name="Light Grid" w:semiHidden="0" w:uiPriority="62" w:unhideWhenUsed="0"/>
-    <w:lsdException w:name="Medium Shading 1" w:semiHidden="0" w:uiPriority="63" w:unhideWhenUsed="0"/>
-    <w:lsdException w:name="Medium Shading 2" w:semiHidden="0" w:uiPriority="64" w:unhideWhenUsed="0"/>
-    <w:lsdException w:name="Medium List 1" w:semiHidden="0" w:uiPriority="65" w:unhideWhenUsed="0"/>
-    <w:lsdException w:name="Medium List 2" w:semiHidden="0" w:uiPriority="66" w:unhideWhenUsed="0"/>
-    <w:lsdException w:name="Medium Grid 1" w:semiHidden="0" w:uiPriority="67" w:unhideWhenUsed="0"/>
-    <w:lsdException w:name="Medium Grid 2" w:semiHidden="0" w:uiPriority="68" w:unhideWhenUsed="0"/>
-    <w:lsdException w:name="Medium Grid 3" w:semiHidden="0" w:uiPriority="69" w:unhideWhenUsed="0"/>
-    <w:lsdException w:name="Dark List" w:semiHidden="0" w:uiPriority="70" w:unhideWhenUsed="0"/>
-    <w:lsdException w:name="Colorful Shading" w:semiHidden="0" w:uiPriority="71" w:unhideWhenUsed="0"/>
-    <w:lsdException w:name="Colorful List" w:semiHidden="0" w:uiPriority="72" w:unhideWhenUsed="0"/>
-    <w:lsdException w:name="Colorful Grid" w:semiHidden="0" w:uiPriority="73" w:unhideWhenUsed="0"/>
-    <w:lsdException w:name="Light Shading Accent 1" w:semiHidden="0" w:uiPriority="60" w:unhideWhenUsed="0"/>
-    <w:lsdException w:name="Light List Accent 1" w:semiHidden="0" w:uiPriority="61" w:unhideWhenUsed="0"/>
-    <w:lsdException w:name="Light Grid Accent 1" w:semiHidden="0" w:uiPriority="62" w:unhideWhenUsed="0"/>
-    <w:lsdException w:name="Medium Shading 1 Accent 1" w:semiHidden="0" w:uiPriority="63" w:unhideWhenUsed="0"/>
-    <w:lsdException w:name="Medium Shading 2 Accent 1" w:semiHidden="0" w:uiPriority="64" w:unhideWhenUsed="0"/>
-    <w:lsdException w:name="Medium List 1 Accent 1" w:semiHidden="0" w:uiPriority="65" w:unhideWhenUsed="0"/>
-    <w:lsdException w:name="Revision" w:unhideWhenUsed="0"/>
-    <w:lsdException w:name="List Paragraph" w:semiHidden="0" w:uiPriority="34" w:unhideWhenUsed="0" w:qFormat="1"/>
-    <w:lsdException w:name="Quote" w:semiHidden="0" w:uiPriority="29" w:unhideWhenUsed="0" w:qFormat="1"/>
-    <w:lsdException w:name="Intense Quote" w:semiHidden="0" w:uiPriority="30" w:unhideWhenUsed="0" w:qFormat="1"/>
-    <w:lsdException w:name="Medium List 2 Accent 1" w:semiHidden="0" w:uiPriority="66" w:unhideWhenUsed="0"/>
-    <w:lsdException w:name="Medium Grid 1 Accent 1" w:semiHidden="0" w:uiPriority="67" w:unhideWhenUsed="0"/>
-    <w:lsdException w:name="Medium Grid 2 Accent 1" w:semiHidden="0" w:uiPriority="68" w:unhideWhenUsed="0"/>
-    <w:lsdException w:name="Medium Grid 3 Accent 1" w:semiHidden="0" w:uiPriority="69" w:unhideWhenUsed="0"/>
-    <w:lsdException w:name="Dark List Accent 1" w:semiHidden="0" w:uiPriority="70" w:unhideWhenUsed="0"/>
-    <w:lsdException w:name="Colorful Shading Accent 1" w:semiHidden="0" w:uiPriority="71" w:unhideWhenUsed="0"/>
-    <w:lsdException w:name="Colorful List Accent 1" w:semiHidden="0" w:uiPriority="72" w:unhideWhenUsed="0"/>
-    <w:lsdException w:name="Colorful Grid Accent 1" w:semiHidden="0" w:uiPriority="73" w:unhideWhenUsed="0"/>
-    <w:lsdException w:name="Light Shading Accent 2" w:semiHidden="0" w:uiPriority="60" w:unhideWhenUsed="0"/>
-    <w:lsdException w:name="Light List Accent 2" w:semiHidden="0" w:uiPriority="61" w:unhideWhenUsed="0"/>
-    <w:lsdException w:name="Light Grid Accent 2" w:semiHidden="0" w:uiPriority="62" w:unhideWhenUsed="0"/>
-    <w:lsdException w:name="Medium Shading 1 Accent 2" w:semiHidden="0" w:uiPriority="63" w:unhideWhenUsed="0"/>
-    <w:lsdException w:name="Medium Shading 2 Accent 2" w:semiHidden="0" w:uiPriority="64" w:unhideWhenUsed="0"/>
-    <w:lsdException w:name="Medium List 1 Accent 2" w:semiHidden="0" w:uiPriority="65" w:unhideWhenUsed="0"/>
-    <w:lsdException w:name="Medium List 2 Accent 2" w:semiHidden="0" w:uiPriority="66" w:unhideWhenUsed="0"/>
-    <w:lsdException w:name="Medium Grid 1 Accent 2" w:semiHidden="0" w:uiPriority="67" w:unhideWhenUsed="0"/>
-    <w:lsdException w:name="Medium Grid 2 Accent 2" w:semiHidden="0" w:uiPriority="68" w:unhideWhenUsed="0"/>
-    <w:lsdException w:name="Medium Grid 3 Accent 2" w:semiHidden="0" w:uiPriority="69" w:unhideWhenUsed="0"/>
-    <w:lsdException w:name="Dark List Accent 2" w:semiHidden="0" w:uiPriority="70" w:unhideWhenUsed="0"/>
-    <w:lsdException w:name="Colorful Shading Accent 2" w:semiHidden="0" w:uiPriority="71" w:unhideWhenUsed="0"/>
-    <w:lsdException w:name="Colorful List Accent 2" w:semiHidden="0" w:uiPriority="72" w:unhideWhenUsed="0"/>
-    <w:lsdException w:name="Colorful Grid Accent 2" w:semiHidden="0" w:uiPriority="73" w:unhideWhenUsed="0"/>
-    <w:lsdException w:name="Light Shading Accent 3" w:semiHidden="0" w:uiPriority="60" w:unhideWhenUsed="0"/>
-    <w:lsdException w:name="Light List Accent 3" w:semiHidden="0" w:uiPriority="61" w:unhideWhenUsed="0"/>
-    <w:lsdException w:name="Light Grid Accent 3" w:semiHidden="0" w:uiPriority="62" w:unhideWhenUsed="0"/>
-    <w:lsdException w:name="Medium Shading 1 Accent 3" w:semiHidden="0" w:uiPriority="63" w:unhideWhenUsed="0"/>
-    <w:lsdException w:name="Medium Shading 2 Accent 3" w:semiHidden="0" w:uiPriority="64" w:unhideWhenUsed="0"/>
-    <w:lsdException w:name="Medium List 1 Accent 3" w:semiHidden="0" w:uiPriority="65" w:unhideWhenUsed="0"/>
-    <w:lsdException w:name="Medium List 2 Accent 3" w:semiHidden="0" w:uiPriority="66" w:unhideWhenUsed="0"/>
-    <w:lsdException w:name="Medium Grid 1 Accent 3" w:semiHidden="0" w:uiPriority="67" w:unhideWhenUsed="0"/>
-    <w:lsdException w:name="Medium Grid 2 Accent 3" w:semiHidden="0" w:uiPriority="68" w:unhideWhenUsed="0"/>
-    <w:lsdException w:name="Medium Grid 3 Accent 3" w:semiHidden="0" w:uiPriority="69" w:unhideWhenUsed="0"/>
-    <w:lsdException w:name="Dark List Accent 3" w:semiHidden="0" w:uiPriority="70" w:unhideWhenUsed="0"/>
-    <w:lsdException w:name="Colorful Shading Accent 3" w:semiHidden="0" w:uiPriority="71" w:unhideWhenUsed="0"/>
-    <w:lsdException w:name="Colorful List Accent 3" w:semiHidden="0" w:uiPriority="72" w:unhideWhenUsed="0"/>
-    <w:lsdException w:name="Colorful Grid Accent 3" w:semiHidden="0" w:uiPriority="73" w:unhideWhenUsed="0"/>
-    <w:lsdException w:name="Light Shading Accent 4" w:semiHidden="0" w:uiPriority="60" w:unhideWhenUsed="0"/>
-    <w:lsdException w:name="Light List Accent 4" w:semiHidden="0" w:uiPriority="61" w:unhideWhenUsed="0"/>
-    <w:lsdException w:name="Light Grid Accent 4" w:semiHidden="0" w:uiPriority="62" w:unhideWhenUsed="0"/>
-    <w:lsdException w:name="Medium Shading 1 Accent 4" w:semiHidden="0" w:uiPriority="63" w:unhideWhenUsed="0"/>
-    <w:lsdException w:name="Medium Shading 2 Accent 4" w:semiHidden="0" w:uiPriority="64" w:unhideWhenUsed="0"/>
-    <w:lsdException w:name="Medium List 1 Accent 4" w:semiHidden="0" w:uiPriority="65" w:unhideWhenUsed="0"/>
-    <w:lsdException w:name="Medium List 2 Accent 4" w:semiHidden="0" w:uiPriority="66" w:unhideWhenUsed="0"/>
-    <w:lsdException w:name="Medium Grid 1 Accent 4" w:semiHidden="0" w:uiPriority="67" w:unhideWhenUsed="0"/>
-    <w:lsdException w:name="Medium Grid 2 Accent 4" w:semiHidden="0" w:uiPriority="68" w:unhideWhenUsed="0"/>
-    <w:lsdException w:name="Medium Grid 3 Accent 4" w:semiHidden="0" w:uiPriority="69" w:unhideWhenUsed="0"/>
-    <w:lsdException w:name="Dark List Accent 4" w:semiHidden="0" w:uiPriority="70" w:unhideWhenUsed="0"/>
-    <w:lsdException w:name="Colorful Shading Accent 4" w:semiHidden="0" w:uiPriority="71" w:unhideWhenUsed="0"/>
-    <w:lsdException w:name="Colorful List Accent 4" w:semiHidden="0" w:uiPriority="72" w:unhideWhenUsed="0"/>
-    <w:lsdException w:name="Colorful Grid Accent 4" w:semiHidden="0" w:uiPriority="73" w:unhideWhenUsed="0"/>
-    <w:lsdException w:name="Light Shading Accent 5" w:semiHidden="0" w:uiPriority="60" w:unhideWhenUsed="0"/>
-    <w:lsdException w:name="Light List Accent 5" w:semiHidden="0" w:uiPriority="61" w:unhideWhenUsed="0"/>
-    <w:lsdException w:name="Light Grid Accent 5" w:semiHidden="0" w:uiPriority="62" w:unhideWhenUsed="0"/>
-    <w:lsdException w:name="Medium Shading 1 Accent 5" w:semiHidden="0" w:uiPriority="63" w:unhideWhenUsed="0"/>
-    <w:lsdException w:name="Medium Shading 2 Accent 5" w:semiHidden="0" w:uiPriority="64" w:unhideWhenUsed="0"/>
-    <w:lsdException w:name="Medium List 1 Accent 5" w:semiHidden="0" w:uiPriority="65" w:unhideWhenUsed="0"/>
-    <w:lsdException w:name="Medium List 2 Accent 5" w:semiHidden="0" w:uiPriority="66" w:unhideWhenUsed="0"/>
-    <w:lsdException w:name="Medium Grid 1 Accent 5" w:semiHidden="0" w:uiPriority="67" w:unhideWhenUsed="0"/>
-    <w:lsdException w:name="Medium Grid 2 Accent 5" w:semiHidden="0" w:uiPriority="68" w:unhideWhenUsed="0"/>
-    <w:lsdException w:name="Medium Grid 3 Accent 5" w:semiHidden="0" w:uiPriority="69" w:unhideWhenUsed="0"/>
-    <w:lsdException w:name="Dark List Accent 5" w:semiHidden="0" w:uiPriority="70" w:unhideWhenUsed="0"/>
-    <w:lsdException w:name="Colorful Shading Accent 5" w:semiHidden="0" w:uiPriority="71" w:unhideWhenUsed="0"/>
-    <w:lsdException w:name="Colorful List Accent 5" w:semiHidden="0" w:uiPriority="72" w:unhideWhenUsed="0"/>
-    <w:lsdException w:name="Colorful Grid Accent 5" w:semiHidden="0" w:uiPriority="73" w:unhideWhenUsed="0"/>
-    <w:lsdException w:name="Light Shading Accent 6" w:semiHidden="0" w:uiPriority="60" w:unhideWhenUsed="0"/>
-    <w:lsdException w:name="Light List Accent 6" w:semiHidden="0" w:uiPriority="61" w:unhideWhenUsed="0"/>
-    <w:lsdException w:name="Light Grid Accent 6" w:semiHidden="0" w:uiPriority="62" w:unhideWhenUsed="0"/>
-    <w:lsdException w:name="Medium Shading 1 Accent 6" w:semiHidden="0" w:uiPriority="63" w:unhideWhenUsed="0"/>
-    <w:lsdException w:name="Medium Shading 2 Accent 6" w:semiHidden="0" w:uiPriority="64" w:unhideWhenUsed="0"/>
-    <w:lsdException w:name="Medium List 1 Accent 6" w:semiHidden="0" w:uiPriority="65" w:unhideWhenUsed="0"/>
-    <w:lsdException w:name="Medium List 2 Accent 6" w:semiHidden="0" w:uiPriority="66" w:unhideWhenUsed="0"/>
-    <w:lsdException w:name="Medium Grid 1 Accent 6" w:semiHidden="0" w:uiPriority="67" w:unhideWhenUsed="0"/>
-    <w:lsdException w:name="Medium Grid 2 Accent 6" w:semiHidden="0" w:uiPriority="68" w:unhideWhenUsed="0"/>
-    <w:lsdException w:name="Medium Grid 3 Accent 6" w:semiHidden="0" w:uiPriority="69" w:unhideWhenUsed="0"/>
-    <w:lsdException w:name="Dark List Accent 6" w:semiHidden="0" w:uiPriority="70" w:unhideWhenUsed="0"/>
-    <w:lsdException w:name="Colorful Shading Accent 6" w:semiHidden="0" w:uiPriority="71" w:unhideWhenUsed="0"/>
-    <w:lsdException w:name="Colorful List Accent 6" w:semiHidden="0" w:uiPriority="72" w:unhideWhenUsed="0"/>
-    <w:lsdException w:name="Colorful Grid Accent 6" w:semiHidden="0" w:uiPriority="73" w:unhideWhenUsed="0"/>
-    <w:lsdException w:name="Subtle Emphasis" w:semiHidden="0" w:uiPriority="19" w:unhideWhenUsed="0" w:qFormat="1"/>
-    <w:lsdException w:name="Intense Emphasis" w:semiHidden="0" w:uiPriority="21" w:unhideWhenUsed="0" w:qFormat="1"/>
-    <w:lsdException w:name="Subtle Reference" w:semiHidden="0" w:uiPriority="31" w:unhideWhenUsed="0" w:qFormat="1"/>
-    <w:lsdException w:name="Intense Reference" w:semiHidden="0" w:uiPriority="32" w:unhideWhenUsed="0" w:qFormat="1"/>
-    <w:lsdException w:name="Book Title" w:semiHidden="0" w:uiPriority="33" w:unhideWhenUsed="0" w:qFormat="1"/>
-    <w:lsdException w:name="Bibliography" w:uiPriority="37"/>
-    <w:lsdException w:name="TOC Heading" w:uiPriority="39" w:qFormat="1"/>
+  <w:latentStyles w:defLockedState="0" w:defUIPriority="99" w:defSemiHidden="0" w:defUnhideWhenUsed="0" w:defQFormat="0" w:count="376">
+    <w:lsdException w:name="Normal" w:uiPriority="0" w:qFormat="1"/>
+    <w:lsdException w:name="heading 1" w:uiPriority="9" w:qFormat="1"/>
+    <w:lsdException w:name="heading 2" w:semiHidden="1" w:uiPriority="9" w:unhideWhenUsed="1" w:qFormat="1"/>
+    <w:lsdException w:name="heading 3" w:semiHidden="1" w:uiPriority="9" w:unhideWhenUsed="1" w:qFormat="1"/>
+    <w:lsdException w:name="heading 4" w:semiHidden="1" w:uiPriority="9" w:unhideWhenUsed="1" w:qFormat="1"/>
+    <w:lsdException w:name="heading 5" w:semiHidden="1" w:uiPriority="9" w:unhideWhenUsed="1" w:qFormat="1"/>
+    <w:lsdException w:name="heading 6" w:semiHidden="1" w:uiPriority="9" w:unhideWhenUsed="1" w:qFormat="1"/>
+    <w:lsdException w:name="heading 7" w:semiHidden="1" w:uiPriority="9" w:unhideWhenUsed="1" w:qFormat="1"/>
+    <w:lsdException w:name="heading 8" w:semiHidden="1" w:uiPriority="9" w:unhideWhenUsed="1" w:qFormat="1"/>
+    <w:lsdException w:name="heading 9" w:semiHidden="1" w:uiPriority="9" w:unhideWhenUsed="1" w:qFormat="1"/>
+    <w:lsdException w:name="index 1" w:semiHidden="1" w:unhideWhenUsed="1"/>
+    <w:lsdException w:name="index 2" w:semiHidden="1" w:unhideWhenUsed="1"/>
+    <w:lsdException w:name="index 3" w:semiHidden="1" w:unhideWhenUsed="1"/>
+    <w:lsdException w:name="index 4" w:semiHidden="1" w:unhideWhenUsed="1"/>
+    <w:lsdException w:name="index 5" w:semiHidden="1" w:unhideWhenUsed="1"/>
+    <w:lsdException w:name="index 6" w:semiHidden="1" w:unhideWhenUsed="1"/>
+    <w:lsdException w:name="index 7" w:semiHidden="1" w:unhideWhenUsed="1"/>
+    <w:lsdException w:name="index 8" w:semiHidden="1" w:unhideWhenUsed="1"/>
+    <w:lsdException w:name="index 9" w:semiHidden="1" w:unhideWhenUsed="1"/>
+    <w:lsdException w:name="toc 1" w:semiHidden="1" w:uiPriority="39" w:unhideWhenUsed="1"/>
+    <w:lsdException w:name="toc 2" w:semiHidden="1" w:uiPriority="39" w:unhideWhenUsed="1"/>
+    <w:lsdException w:name="toc 3" w:semiHidden="1" w:uiPriority="39" w:unhideWhenUsed="1"/>
+    <w:lsdException w:name="toc 4" w:semiHidden="1" w:uiPriority="39" w:unhideWhenUsed="1"/>
+    <w:lsdException w:name="toc 5" w:semiHidden="1" w:uiPriority="39" w:unhideWhenUsed="1"/>
+    <w:lsdException w:name="toc 6" w:semiHidden="1" w:uiPriority="39" w:unhideWhenUsed="1"/>
+    <w:lsdException w:name="toc 7" w:semiHidden="1" w:uiPriority="39" w:unhideWhenUsed="1"/>
+    <w:lsdException w:name="toc 8" w:semiHidden="1" w:uiPriority="39" w:unhideWhenUsed="1"/>
+    <w:lsdException w:name="toc 9" w:semiHidden="1" w:uiPriority="39" w:unhideWhenUsed="1"/>
+    <w:lsdException w:name="Normal Indent" w:semiHidden="1" w:unhideWhenUsed="1"/>
+    <w:lsdException w:name="footnote text" w:semiHidden="1" w:unhideWhenUsed="1"/>
+    <w:lsdException w:name="annotation text" w:semiHidden="1" w:unhideWhenUsed="1"/>
+    <w:lsdException w:name="header" w:semiHidden="1" w:unhideWhenUsed="1"/>
+    <w:lsdException w:name="footer" w:semiHidden="1" w:unhideWhenUsed="1"/>
+    <w:lsdException w:name="index heading" w:semiHidden="1" w:unhideWhenUsed="1"/>
+    <w:lsdException w:name="caption" w:semiHidden="1" w:uiPriority="35" w:unhideWhenUsed="1" w:qFormat="1"/>
+    <w:lsdException w:name="table of figures" w:semiHidden="1" w:unhideWhenUsed="1"/>
+    <w:lsdException w:name="envelope address" w:semiHidden="1" w:unhideWhenUsed="1"/>
+    <w:lsdException w:name="envelope return" w:semiHidden="1" w:unhideWhenUsed="1"/>
+    <w:lsdException w:name="footnote reference" w:semiHidden="1" w:unhideWhenUsed="1"/>
+    <w:lsdException w:name="annotation reference" w:semiHidden="1" w:unhideWhenUsed="1"/>
+    <w:lsdException w:name="line number" w:semiHidden="1" w:unhideWhenUsed="1"/>
+    <w:lsdException w:name="page number" w:semiHidden="1" w:unhideWhenUsed="1"/>
+    <w:lsdException w:name="endnote reference" w:semiHidden="1" w:unhideWhenUsed="1"/>
+    <w:lsdException w:name="endnote text" w:semiHidden="1" w:unhideWhenUsed="1"/>
+    <w:lsdException w:name="table of authorities" w:semiHidden="1" w:unhideWhenUsed="1"/>
+    <w:lsdException w:name="macro" w:semiHidden="1" w:unhideWhenUsed="1"/>
+    <w:lsdException w:name="toa heading" w:semiHidden="1" w:unhideWhenUsed="1"/>
+    <w:lsdException w:name="List" w:semiHidden="1" w:unhideWhenUsed="1"/>
+    <w:lsdException w:name="List Bullet" w:semiHidden="1" w:unhideWhenUsed="1"/>
+    <w:lsdException w:name="List Number" w:semiHidden="1" w:unhideWhenUsed="1"/>
+    <w:lsdException w:name="List 2" w:semiHidden="1" w:unhideWhenUsed="1"/>
+    <w:lsdException w:name="List 3" w:semiHidden="1" w:unhideWhenUsed="1"/>
+    <w:lsdException w:name="List 4" w:semiHidden="1" w:unhideWhenUsed="1"/>
+    <w:lsdException w:name="List 5" w:semiHidden="1" w:unhideWhenUsed="1"/>
+    <w:lsdException w:name="List Bullet 2" w:semiHidden="1" w:unhideWhenUsed="1"/>
+    <w:lsdException w:name="List Bullet 3" w:semiHidden="1" w:unhideWhenUsed="1"/>
+    <w:lsdException w:name="List Bullet 4" w:semiHidden="1" w:unhideWhenUsed="1"/>
+    <w:lsdException w:name="List Bullet 5" w:semiHidden="1" w:unhideWhenUsed="1"/>
+    <w:lsdException w:name="List Number 2" w:semiHidden="1" w:unhideWhenUsed="1"/>
+    <w:lsdException w:name="List Number 3" w:semiHidden="1" w:unhideWhenUsed="1"/>
+    <w:lsdException w:name="List Number 4" w:semiHidden="1" w:unhideWhenUsed="1"/>
+    <w:lsdException w:name="List Number 5" w:semiHidden="1" w:unhideWhenUsed="1"/>
+    <w:lsdException w:name="Title" w:uiPriority="10" w:qFormat="1"/>
+    <w:lsdException w:name="Closing" w:semiHidden="1" w:unhideWhenUsed="1"/>
+    <w:lsdException w:name="Signature" w:semiHidden="1" w:unhideWhenUsed="1"/>
+    <w:lsdException w:name="Default Paragraph Font" w:semiHidden="1" w:uiPriority="1" w:unhideWhenUsed="1"/>
+    <w:lsdException w:name="Body Text" w:semiHidden="1" w:unhideWhenUsed="1"/>
+    <w:lsdException w:name="Body Text Indent" w:semiHidden="1" w:unhideWhenUsed="1"/>
+    <w:lsdException w:name="List Continue" w:semiHidden="1" w:unhideWhenUsed="1"/>
+    <w:lsdException w:name="List Continue 2" w:semiHidden="1" w:unhideWhenUsed="1"/>
+    <w:lsdException w:name="List Continue 3" w:semiHidden="1" w:unhideWhenUsed="1"/>
+    <w:lsdException w:name="List Continue 4" w:semiHidden="1" w:unhideWhenUsed="1"/>
+    <w:lsdException w:name="List Continue 5" w:semiHidden="1" w:unhideWhenUsed="1"/>
+    <w:lsdException w:name="Message Header" w:semiHidden="1" w:unhideWhenUsed="1"/>
+    <w:lsdException w:name="Subtitle" w:uiPriority="11" w:qFormat="1"/>
+    <w:lsdException w:name="Salutation" w:semiHidden="1" w:unhideWhenUsed="1"/>
+    <w:lsdException w:name="Date" w:semiHidden="1" w:unhideWhenUsed="1"/>
+    <w:lsdException w:name="Body Text First Indent" w:semiHidden="1" w:unhideWhenUsed="1"/>
+    <w:lsdException w:name="Body Text First Indent 2" w:semiHidden="1" w:unhideWhenUsed="1"/>
+    <w:lsdException w:name="Note Heading" w:semiHidden="1" w:unhideWhenUsed="1"/>
+    <w:lsdException w:name="Body Text 2" w:semiHidden="1" w:unhideWhenUsed="1"/>
+    <w:lsdException w:name="Body Text 3" w:semiHidden="1" w:unhideWhenUsed="1"/>
+    <w:lsdException w:name="Body Text Indent 2" w:semiHidden="1" w:unhideWhenUsed="1"/>
+    <w:lsdException w:name="Body Text Indent 3" w:semiHidden="1" w:unhideWhenUsed="1"/>
+    <w:lsdException w:name="Block Text" w:semiHidden="1" w:unhideWhenUsed="1"/>
+    <w:lsdException w:name="Hyperlink" w:semiHidden="1" w:unhideWhenUsed="1"/>
+    <w:lsdException w:name="FollowedHyperlink" w:semiHidden="1" w:unhideWhenUsed="1"/>
+    <w:lsdException w:name="Strong" w:uiPriority="22" w:qFormat="1"/>
+    <w:lsdException w:name="Emphasis" w:uiPriority="20" w:qFormat="1"/>
+    <w:lsdException w:name="Document Map" w:semiHidden="1" w:unhideWhenUsed="1"/>
+    <w:lsdException w:name="Plain Text" w:semiHidden="1" w:unhideWhenUsed="1"/>
+    <w:lsdException w:name="E-mail Signature" w:semiHidden="1" w:unhideWhenUsed="1"/>
+    <w:lsdException w:name="HTML Top of Form" w:semiHidden="1" w:unhideWhenUsed="1"/>
+    <w:lsdException w:name="HTML Bottom of Form" w:semiHidden="1" w:unhideWhenUsed="1"/>
+    <w:lsdException w:name="Normal (Web)" w:semiHidden="1" w:unhideWhenUsed="1"/>
+    <w:lsdException w:name="HTML Acronym" w:semiHidden="1" w:unhideWhenUsed="1"/>
+    <w:lsdException w:name="HTML Address" w:semiHidden="1" w:unhideWhenUsed="1"/>
+    <w:lsdException w:name="HTML Cite" w:semiHidden="1" w:unhideWhenUsed="1"/>
+    <w:lsdException w:name="HTML Code" w:semiHidden="1" w:unhideWhenUsed="1"/>
+    <w:lsdException w:name="HTML Definition" w:semiHidden="1" w:unhideWhenUsed="1"/>
+    <w:lsdException w:name="HTML Keyboard" w:semiHidden="1" w:unhideWhenUsed="1"/>
+    <w:lsdException w:name="HTML Preformatted" w:semiHidden="1" w:unhideWhenUsed="1"/>
+    <w:lsdException w:name="HTML Sample" w:semiHidden="1" w:unhideWhenUsed="1"/>
+    <w:lsdException w:name="HTML Typewriter" w:semiHidden="1" w:unhideWhenUsed="1"/>
+    <w:lsdException w:name="HTML Variable" w:semiHidden="1" w:unhideWhenUsed="1"/>
+    <w:lsdException w:name="Normal Table" w:semiHidden="1" w:unhideWhenUsed="1"/>
+    <w:lsdException w:name="annotation subject" w:semiHidden="1" w:unhideWhenUsed="1"/>
+    <w:lsdException w:name="No List" w:semiHidden="1" w:unhideWhenUsed="1"/>
+    <w:lsdException w:name="Outline List 1" w:semiHidden="1" w:unhideWhenUsed="1"/>
+    <w:lsdException w:name="Outline List 2" w:semiHidden="1" w:unhideWhenUsed="1"/>
+    <w:lsdException w:name="Outline List 3" w:semiHidden="1" w:unhideWhenUsed="1"/>
+    <w:lsdException w:name="Table Simple 1" w:semiHidden="1" w:unhideWhenUsed="1"/>
+    <w:lsdException w:name="Table Simple 2" w:semiHidden="1" w:unhideWhenUsed="1"/>
+    <w:lsdException w:name="Table Simple 3" w:semiHidden="1" w:unhideWhenUsed="1"/>
+    <w:lsdException w:name="Table Classic 1" w:semiHidden="1" w:unhideWhenUsed="1"/>
+    <w:lsdException w:name="Table Classic 2" w:semiHidden="1" w:unhideWhenUsed="1"/>
+    <w:lsdException w:name="Table Classic 3" w:semiHidden="1" w:unhideWhenUsed="1"/>
+    <w:lsdException w:name="Table Classic 4" w:semiHidden="1" w:unhideWhenUsed="1"/>
+    <w:lsdException w:name="Table Colorful 1" w:semiHidden="1" w:unhideWhenUsed="1"/>
+    <w:lsdException w:name="Table Colorful 2" w:semiHidden="1" w:unhideWhenUsed="1"/>
+    <w:lsdException w:name="Table Colorful 3" w:semiHidden="1" w:unhideWhenUsed="1"/>
+    <w:lsdException w:name="Table Columns 1" w:semiHidden="1" w:unhideWhenUsed="1"/>
+    <w:lsdException w:name="Table Columns 2" w:semiHidden="1" w:unhideWhenUsed="1"/>
+    <w:lsdException w:name="Table Columns 3" w:semiHidden="1" w:unhideWhenUsed="1"/>
+    <w:lsdException w:name="Table Columns 4" w:semiHidden="1" w:unhideWhenUsed="1"/>
+    <w:lsdException w:name="Table Columns 5" w:semiHidden="1" w:unhideWhenUsed="1"/>
+    <w:lsdException w:name="Table Grid 1" w:semiHidden="1" w:unhideWhenUsed="1"/>
+    <w:lsdException w:name="Table Grid 2" w:semiHidden="1" w:unhideWhenUsed="1"/>
+    <w:lsdException w:name="Table Grid 3" w:semiHidden="1" w:unhideWhenUsed="1"/>
+    <w:lsdException w:name="Table Grid 4" w:semiHidden="1" w:unhideWhenUsed="1"/>
+    <w:lsdException w:name="Table Grid 5" w:semiHidden="1" w:unhideWhenUsed="1"/>
+    <w:lsdException w:name="Table Grid 6" w:semiHidden="1" w:unhideWhenUsed="1"/>
+    <w:lsdException w:name="Table Grid 7" w:semiHidden="1" w:unhideWhenUsed="1"/>
+    <w:lsdException w:name="Table Grid 8" w:semiHidden="1" w:unhideWhenUsed="1"/>
+    <w:lsdException w:name="Table List 1" w:semiHidden="1" w:unhideWhenUsed="1"/>
+    <w:lsdException w:name="Table List 2" w:semiHidden="1" w:unhideWhenUsed="1"/>
+    <w:lsdException w:name="Table List 3" w:semiHidden="1" w:unhideWhenUsed="1"/>
+    <w:lsdException w:name="Table List 4" w:semiHidden="1" w:unhideWhenUsed="1"/>
+    <w:lsdException w:name="Table List 5" w:semiHidden="1" w:unhideWhenUsed="1"/>
+    <w:lsdException w:name="Table List 6" w:semiHidden="1" w:unhideWhenUsed="1"/>
+    <w:lsdException w:name="Table List 7" w:semiHidden="1" w:unhideWhenUsed="1"/>
+    <w:lsdException w:name="Table List 8" w:semiHidden="1" w:unhideWhenUsed="1"/>
+    <w:lsdException w:name="Table 3D effects 1" w:semiHidden="1" w:unhideWhenUsed="1"/>
+    <w:lsdException w:name="Table 3D effects 2" w:semiHidden="1" w:unhideWhenUsed="1"/>
+    <w:lsdException w:name="Table 3D effects 3" w:semiHidden="1" w:unhideWhenUsed="1"/>
+    <w:lsdException w:name="Table Contemporary" w:semiHidden="1" w:unhideWhenUsed="1"/>
+    <w:lsdException w:name="Table Elegant" w:semiHidden="1" w:unhideWhenUsed="1"/>
+    <w:lsdException w:name="Table Professional" w:semiHidden="1" w:unhideWhenUsed="1"/>
+    <w:lsdException w:name="Table Subtle 1" w:semiHidden="1" w:unhideWhenUsed="1"/>
+    <w:lsdException w:name="Table Subtle 2" w:semiHidden="1" w:unhideWhenUsed="1"/>
+    <w:lsdException w:name="Table Web 1" w:semiHidden="1" w:unhideWhenUsed="1"/>
+    <w:lsdException w:name="Table Web 2" w:semiHidden="1" w:unhideWhenUsed="1"/>
+    <w:lsdException w:name="Table Web 3" w:semiHidden="1" w:unhideWhenUsed="1"/>
+    <w:lsdException w:name="Balloon Text" w:semiHidden="1" w:unhideWhenUsed="1"/>
+    <w:lsdException w:name="Table Grid" w:uiPriority="59"/>
+    <w:lsdException w:name="Table Theme" w:semiHidden="1" w:unhideWhenUsed="1"/>
+    <w:lsdException w:name="Placeholder Text" w:semiHidden="1"/>
+    <w:lsdException w:name="No Spacing" w:uiPriority="1" w:qFormat="1"/>
+    <w:lsdException w:name="Light Shading" w:uiPriority="60"/>
+    <w:lsdException w:name="Light List" w:uiPriority="61"/>
+    <w:lsdException w:name="Light Grid" w:uiPriority="62"/>
+    <w:lsdException w:name="Medium Shading 1" w:uiPriority="63"/>
+    <w:lsdException w:name="Medium Shading 2" w:uiPriority="64"/>
+    <w:lsdException w:name="Medium List 1" w:uiPriority="65"/>
+    <w:lsdException w:name="Medium List 2" w:uiPriority="66"/>
+    <w:lsdException w:name="Medium Grid 1" w:uiPriority="67"/>
+    <w:lsdException w:name="Medium Grid 2" w:uiPriority="68"/>
+    <w:lsdException w:name="Medium Grid 3" w:uiPriority="69"/>
+    <w:lsdException w:name="Dark List" w:uiPriority="70"/>
+    <w:lsdException w:name="Colorful Shading" w:uiPriority="71"/>
+    <w:lsdException w:name="Colorful List" w:uiPriority="72"/>
+    <w:lsdException w:name="Colorful Grid" w:uiPriority="73"/>
+    <w:lsdException w:name="Light Shading Accent 1" w:uiPriority="60"/>
+    <w:lsdException w:name="Light List Accent 1" w:uiPriority="61"/>
+    <w:lsdException w:name="Light Grid Accent 1" w:uiPriority="62"/>
+    <w:lsdException w:name="Medium Shading 1 Accent 1" w:uiPriority="63"/>
+    <w:lsdException w:name="Medium Shading 2 Accent 1" w:uiPriority="64"/>
+    <w:lsdException w:name="Medium List 1 Accent 1" w:uiPriority="65"/>
+    <w:lsdException w:name="Revision" w:semiHidden="1"/>
+    <w:lsdException w:name="List Paragraph" w:uiPriority="34" w:qFormat="1"/>
+    <w:lsdException w:name="Quote" w:uiPriority="29" w:qFormat="1"/>
+    <w:lsdException w:name="Intense Quote" w:uiPriority="30" w:qFormat="1"/>
+    <w:lsdException w:name="Medium List 2 Accent 1" w:uiPriority="66"/>
+    <w:lsdException w:name="Medium Grid 1 Accent 1" w:uiPriority="67"/>
+    <w:lsdException w:name="Medium Grid 2 Accent 1" w:uiPriority="68"/>
+    <w:lsdException w:name="Medium Grid 3 Accent 1" w:uiPriority="69"/>
+    <w:lsdException w:name="Dark List Accent 1" w:uiPriority="70"/>
+    <w:lsdException w:name="Colorful Shading Accent 1" w:uiPriority="71"/>
+    <w:lsdException w:name="Colorful List Accent 1" w:uiPriority="72"/>
+    <w:lsdException w:name="Colorful Grid Accent 1" w:uiPriority="73"/>
+    <w:lsdException w:name="Light Shading Accent 2" w:uiPriority="60"/>
+    <w:lsdException w:name="Light List Accent 2" w:uiPriority="61"/>
+    <w:lsdException w:name="Light Grid Accent 2" w:uiPriority="62"/>
+    <w:lsdException w:name="Medium Shading 1 Accent 2" w:uiPriority="63"/>
+    <w:lsdException w:name="Medium Shading 2 Accent 2" w:uiPriority="64"/>
+    <w:lsdException w:name="Medium List 1 Accent 2" w:uiPriority="65"/>
+    <w:lsdException w:name="Medium List 2 Accent 2" w:uiPriority="66"/>
+    <w:lsdException w:name="Medium Grid 1 Accent 2" w:uiPriority="67"/>
+    <w:lsdException w:name="Medium Grid 2 Accent 2" w:uiPriority="68"/>
+    <w:lsdException w:name="Medium Grid 3 Accent 2" w:uiPriority="69"/>
+    <w:lsdException w:name="Dark List Accent 2" w:uiPriority="70"/>
+    <w:lsdException w:name="Colorful Shading Accent 2" w:uiPriority="71"/>
+    <w:lsdException w:name="Colorful List Accent 2" w:uiPriority="72"/>
+    <w:lsdException w:name="Colorful Grid Accent 2" w:uiPriority="73"/>
+    <w:lsdException w:name="Light Shading Accent 3" w:uiPriority="60"/>
+    <w:lsdException w:name="Light List Accent 3" w:uiPriority="61"/>
+    <w:lsdException w:name="Light Grid Accent 3" w:uiPriority="62"/>
+    <w:lsdException w:name="Medium Shading 1 Accent 3" w:uiPriority="63"/>
+    <w:lsdException w:name="Medium Shading 2 Accent 3" w:uiPriority="64"/>
+    <w:lsdException w:name="Medium List 1 Accent 3" w:uiPriority="65"/>
+    <w:lsdException w:name="Medium List 2 Accent 3" w:uiPriority="66"/>
+    <w:lsdException w:name="Medium Grid 1 Accent 3" w:uiPriority="67"/>
+    <w:lsdException w:name="Medium Grid 2 Accent 3" w:uiPriority="68"/>
+    <w:lsdException w:name="Medium Grid 3 Accent 3" w:uiPriority="69"/>
+    <w:lsdException w:name="Dark List Accent 3" w:uiPriority="70"/>
+    <w:lsdException w:name="Colorful Shading Accent 3" w:uiPriority="71"/>
+    <w:lsdException w:name="Colorful List Accent 3" w:uiPriority="72"/>
+    <w:lsdException w:name="Colorful Grid Accent 3" w:uiPriority="73"/>
+    <w:lsdException w:name="Light Shading Accent 4" w:uiPriority="60"/>
+    <w:lsdException w:name="Light List Accent 4" w:uiPriority="61"/>
+    <w:lsdException w:name="Light Grid Accent 4" w:uiPriority="62"/>
+    <w:lsdException w:name="Medium Shading 1 Accent 4" w:uiPriority="63"/>
+    <w:lsdException w:name="Medium Shading 2 Accent 4" w:uiPriority="64"/>
+    <w:lsdException w:name="Medium List 1 Accent 4" w:uiPriority="65"/>
+    <w:lsdException w:name="Medium List 2 Accent 4" w:uiPriority="66"/>
+    <w:lsdException w:name="Medium Grid 1 Accent 4" w:uiPriority="67"/>
+    <w:lsdException w:name="Medium Grid 2 Accent 4" w:uiPriority="68"/>
+    <w:lsdException w:name="Medium Grid 3 Accent 4" w:uiPriority="69"/>
+    <w:lsdException w:name="Dark List Accent 4" w:uiPriority="70"/>
+    <w:lsdException w:name="Colorful Shading Accent 4" w:uiPriority="71"/>
+    <w:lsdException w:name="Colorful List Accent 4" w:uiPriority="72"/>
+    <w:lsdException w:name="Colorful Grid Accent 4" w:uiPriority="73"/>
+    <w:lsdException w:name="Light Shading Accent 5" w:uiPriority="60"/>
+    <w:lsdException w:name="Light List Accent 5" w:uiPriority="61"/>
+    <w:lsdException w:name="Light Grid Accent 5" w:uiPriority="62"/>
+    <w:lsdException w:name="Medium Shading 1 Accent 5" w:uiPriority="63"/>
+    <w:lsdException w:name="Medium Shading 2 Accent 5" w:uiPriority="64"/>
+    <w:lsdException w:name="Medium List 1 Accent 5" w:uiPriority="65"/>
+    <w:lsdException w:name="Medium List 2 Accent 5" w:uiPriority="66"/>
+    <w:lsdException w:name="Medium Grid 1 Accent 5" w:uiPriority="67"/>
+    <w:lsdException w:name="Medium Grid 2 Accent 5" w:uiPriority="68"/>
+    <w:lsdException w:name="Medium Grid 3 Accent 5" w:uiPriority="69"/>
+    <w:lsdException w:name="Dark List Accent 5" w:uiPriority="70"/>
+    <w:lsdException w:name="Colorful Shading Accent 5" w:uiPriority="71"/>
+    <w:lsdException w:name="Colorful List Accent 5" w:uiPriority="72"/>
+    <w:lsdException w:name="Colorful Grid Accent 5" w:uiPriority="73"/>
+    <w:lsdException w:name="Light Shading Accent 6" w:uiPriority="60"/>
+    <w:lsdException w:name="Light List Accent 6" w:uiPriority="61"/>
+    <w:lsdException w:name="Light Grid Accent 6" w:uiPriority="62"/>
+    <w:lsdException w:name="Medium Shading 1 Accent 6" w:uiPriority="63"/>
+    <w:lsdException w:name="Medium Shading 2 Accent 6" w:uiPriority="64"/>
+    <w:lsdException w:name="Medium List 1 Accent 6" w:uiPriority="65"/>
+    <w:lsdException w:name="Medium List 2 Accent 6" w:uiPriority="66"/>
+    <w:lsdException w:name="Medium Grid 1 Accent 6" w:uiPriority="67"/>
+    <w:lsdException w:name="Medium Grid 2 Accent 6" w:uiPriority="68"/>
+    <w:lsdException w:name="Medium Grid 3 Accent 6" w:uiPriority="69"/>
+    <w:lsdException w:name="Dark List Accent 6" w:uiPriority="70"/>
+    <w:lsdException w:name="Colorful Shading Accent 6" w:uiPriority="71"/>
+    <w:lsdException w:name="Colorful List Accent 6" w:uiPriority="72"/>
+    <w:lsdException w:name="Colorful Grid Accent 6" w:uiPriority="73"/>
+    <w:lsdException w:name="Subtle Emphasis" w:uiPriority="19" w:qFormat="1"/>
+    <w:lsdException w:name="Intense Emphasis" w:uiPriority="21" w:qFormat="1"/>
+    <w:lsdException w:name="Subtle Reference" w:uiPriority="31" w:qFormat="1"/>
+    <w:lsdException w:name="Intense Reference" w:uiPriority="32" w:qFormat="1"/>
+    <w:lsdException w:name="Book Title" w:uiPriority="33" w:qFormat="1"/>
+    <w:lsdException w:name="Bibliography" w:semiHidden="1" w:uiPriority="37" w:unhideWhenUsed="1"/>
+    <w:lsdException w:name="TOC Heading" w:semiHidden="1" w:uiPriority="39" w:unhideWhenUsed="1" w:qFormat="1"/>
+    <w:lsdException w:name="Plain Table 1" w:uiPriority="41"/>
+    <w:lsdException w:name="Plain Table 2" w:uiPriority="42"/>
+    <w:lsdException w:name="Plain Table 3" w:uiPriority="43"/>
+    <w:lsdException w:name="Plain Table 4" w:uiPriority="44"/>
+    <w:lsdException w:name="Plain Table 5" w:uiPriority="45"/>
+    <w:lsdException w:name="Grid Table Light" w:uiPriority="40"/>
+    <w:lsdException w:name="Grid Table 1 Light" w:uiPriority="46"/>
+    <w:lsdException w:name="Grid Table 2" w:uiPriority="47"/>
+    <w:lsdException w:name="Grid Table 3" w:uiPriority="48"/>
+    <w:lsdException w:name="Grid Table 4" w:uiPriority="49"/>
+    <w:lsdException w:name="Grid Table 5 Dark" w:uiPriority="50"/>
+    <w:lsdException w:name="Grid Table 6 Colorful" w:uiPriority="51"/>
+    <w:lsdException w:name="Grid Table 7 Colorful" w:uiPriority="52"/>
+    <w:lsdException w:name="Grid Table 1 Light Accent 1" w:uiPriority="46"/>
+    <w:lsdException w:name="Grid Table 2 Accent 1" w:uiPriority="47"/>
+    <w:lsdException w:name="Grid Table 3 Accent 1" w:uiPriority="48"/>
+    <w:lsdException w:name="Grid Table 4 Accent 1" w:uiPriority="49"/>
+    <w:lsdException w:name="Grid Table 5 Dark Accent 1" w:uiPriority="50"/>
+    <w:lsdException w:name="Grid Table 6 Colorful Accent 1" w:uiPriority="51"/>
+    <w:lsdException w:name="Grid Table 7 Colorful Accent 1" w:uiPriority="52"/>
+    <w:lsdException w:name="Grid Table 1 Light Accent 2" w:uiPriority="46"/>
+    <w:lsdException w:name="Grid Table 2 Accent 2" w:uiPriority="47"/>
+    <w:lsdException w:name="Grid Table 3 Accent 2" w:uiPriority="48"/>
+    <w:lsdException w:name="Grid Table 4 Accent 2" w:uiPriority="49"/>
+    <w:lsdException w:name="Grid Table 5 Dark Accent 2" w:uiPriority="50"/>
+    <w:lsdException w:name="Grid Table 6 Colorful Accent 2" w:uiPriority="51"/>
+    <w:lsdException w:name="Grid Table 7 Colorful Accent 2" w:uiPriority="52"/>
+    <w:lsdException w:name="Grid Table 1 Light Accent 3" w:uiPriority="46"/>
+    <w:lsdException w:name="Grid Table 2 Accent 3" w:uiPriority="47"/>
+    <w:lsdException w:name="Grid Table 3 Accent 3" w:uiPriority="48"/>
+    <w:lsdException w:name="Grid Table 4 Accent 3" w:uiPriority="49"/>
+    <w:lsdException w:name="Grid Table 5 Dark Accent 3" w:uiPriority="50"/>
+    <w:lsdException w:name="Grid Table 6 Colorful Accent 3" w:uiPriority="51"/>
+    <w:lsdException w:name="Grid Table 7 Colorful Accent 3" w:uiPriority="52"/>
+    <w:lsdException w:name="Grid Table 1 Light Accent 4" w:uiPriority="46"/>
+    <w:lsdException w:name="Grid Table 2 Accent 4" w:uiPriority="47"/>
+    <w:lsdException w:name="Grid Table 3 Accent 4" w:uiPriority="48"/>
+    <w:lsdException w:name="Grid Table 4 Accent 4" w:uiPriority="49"/>
+    <w:lsdException w:name="Grid Table 5 Dark Accent 4" w:uiPriority="50"/>
+    <w:lsdException w:name="Grid Table 6 Colorful Accent 4" w:uiPriority="51"/>
+    <w:lsdException w:name="Grid Table 7 Colorful Accent 4" w:uiPriority="52"/>
+    <w:lsdException w:name="Grid Table 1 Light Accent 5" w:uiPriority="46"/>
+    <w:lsdException w:name="Grid Table 2 Accent 5" w:uiPriority="47"/>
+    <w:lsdException w:name="Grid Table 3 Accent 5" w:uiPriority="48"/>
+    <w:lsdException w:name="Grid Table 4 Accent 5" w:uiPriority="49"/>
+    <w:lsdException w:name="Grid Table 5 Dark Accent 5" w:uiPriority="50"/>
+    <w:lsdException w:name="Grid Table 6 Colorful Accent 5" w:uiPriority="51"/>
+    <w:lsdException w:name="Grid Table 7 Colorful Accent 5" w:uiPriority="52"/>
+    <w:lsdException w:name="Grid Table 1 Light Accent 6" w:uiPriority="46"/>
+    <w:lsdException w:name="Grid Table 2 Accent 6" w:uiPriority="47"/>
+    <w:lsdException w:name="Grid Table 3 Accent 6" w:uiPriority="48"/>
+    <w:lsdException w:name="Grid Table 4 Accent 6" w:uiPriority="49"/>
+    <w:lsdException w:name="Grid Table 5 Dark Accent 6" w:uiPriority="50"/>
+    <w:lsdException w:name="Grid Table 6 Colorful Accent 6" w:uiPriority="51"/>
+    <w:lsdException w:name="Grid Table 7 Colorful Accent 6" w:uiPriority="52"/>
+    <w:lsdException w:name="List Table 1 Light" w:uiPriority="46"/>
+    <w:lsdException w:name="List Table 2" w:uiPriority="47"/>
+    <w:lsdException w:name="List Table 3" w:uiPriority="48"/>
+    <w:lsdException w:name="List Table 4" w:uiPriority="49"/>
+    <w:lsdException w:name="List Table 5 Dark" w:uiPriority="50"/>
+    <w:lsdException w:name="List Table 6 Colorful" w:uiPriority="51"/>
+    <w:lsdException w:name="List Table 7 Colorful" w:uiPriority="52"/>
+    <w:lsdException w:name="List Table 1 Light Accent 1" w:uiPriority="46"/>
+    <w:lsdException w:name="List Table 2 Accent 1" w:uiPriority="47"/>
+    <w:lsdException w:name="List Table 3 Accent 1" w:uiPriority="48"/>
+    <w:lsdException w:name="List Table 4 Accent 1" w:uiPriority="49"/>
+    <w:lsdException w:name="List Table 5 Dark Accent 1" w:uiPriority="50"/>
+    <w:lsdException w:name="List Table 6 Colorful Accent 1" w:uiPriority="51"/>
+    <w:lsdException w:name="List Table 7 Colorful Accent 1" w:uiPriority="52"/>
+    <w:lsdException w:name="List Table 1 Light Accent 2" w:uiPriority="46"/>
+    <w:lsdException w:name="List Table 2 Accent 2" w:uiPriority="47"/>
+    <w:lsdException w:name="List Table 3 Accent 2" w:uiPriority="48"/>
+    <w:lsdException w:name="List Table 4 Accent 2" w:uiPriority="49"/>
+    <w:lsdException w:name="List Table 5 Dark Accent 2" w:uiPriority="50"/>
+    <w:lsdException w:name="List Table 6 Colorful Accent 2" w:uiPriority="51"/>
+    <w:lsdException w:name="List Table 7 Colorful Accent 2" w:uiPriority="52"/>
+    <w:lsdException w:name="List Table 1 Light Accent 3" w:uiPriority="46"/>
+    <w:lsdException w:name="List Table 2 Accent 3" w:uiPriority="47"/>
+    <w:lsdException w:name="List Table 3 Accent 3" w:uiPriority="48"/>
+    <w:lsdException w:name="List Table 4 Accent 3" w:uiPriority="49"/>
+    <w:lsdException w:name="List Table 5 Dark Accent 3" w:uiPriority="50"/>
+    <w:lsdException w:name="List Table 6 Colorful Accent 3" w:uiPriority="51"/>
+    <w:lsdException w:name="List Table 7 Colorful Accent 3" w:uiPriority="52"/>
+    <w:lsdException w:name="List Table 1 Light Accent 4" w:uiPriority="46"/>
+    <w:lsdException w:name="List Table 2 Accent 4" w:uiPriority="47"/>
+    <w:lsdException w:name="List Table 3 Accent 4" w:uiPriority="48"/>
+    <w:lsdException w:name="List Table 4 Accent 4" w:uiPriority="49"/>
+    <w:lsdException w:name="List Table 5 Dark Accent 4" w:uiPriority="50"/>
+    <w:lsdException w:name="List Table 6 Colorful Accent 4" w:uiPriority="51"/>
+    <w:lsdException w:name="List Table 7 Colorful Accent 4" w:uiPriority="52"/>
+    <w:lsdException w:name="List Table 1 Light Accent 5" w:uiPriority="46"/>
+    <w:lsdException w:name="List Table 2 Accent 5" w:uiPriority="47"/>
+    <w:lsdException w:name="List Table 3 Accent 5" w:uiPriority="48"/>
+    <w:lsdException w:name="List Table 4 Accent 5" w:uiPriority="49"/>
+    <w:lsdException w:name="List Table 5 Dark Accent 5" w:uiPriority="50"/>
+    <w:lsdException w:name="List Table 6 Colorful Accent 5" w:uiPriority="51"/>
+    <w:lsdException w:name="List Table 7 Colorful Accent 5" w:uiPriority="52"/>
+    <w:lsdException w:name="List Table 1 Light Accent 6" w:uiPriority="46"/>
+    <w:lsdException w:name="List Table 2 Accent 6" w:uiPriority="47"/>
+    <w:lsdException w:name="List Table 3 Accent 6" w:uiPriority="48"/>
+    <w:lsdException w:name="List Table 4 Accent 6" w:uiPriority="49"/>
+    <w:lsdException w:name="List Table 5 Dark Accent 6" w:uiPriority="50"/>
+    <w:lsdException w:name="List Table 6 Colorful Accent 6" w:uiPriority="51"/>
+    <w:lsdException w:name="List Table 7 Colorful Accent 6" w:uiPriority="52"/>
+    <w:lsdException w:name="Mention" w:semiHidden="1" w:unhideWhenUsed="1"/>
+    <w:lsdException w:name="Smart Hyperlink" w:semiHidden="1" w:unhideWhenUsed="1"/>
+    <w:lsdException w:name="Hashtag" w:semiHidden="1" w:unhideWhenUsed="1"/>
+    <w:lsdException w:name="Unresolved Mention" w:semiHidden="1" w:unhideWhenUsed="1"/>
+    <w:lsdException w:name="Smart Link" w:semiHidden="1" w:unhideWhenUsed="1"/>
   </w:latentStyles>
   <w:style w:type="paragraph" w:default="1" w:styleId="Normal">
     <w:name w:val="Normal"/>
@@ -929,7 +1668,7 @@
         <a:sysClr val="windowText" lastClr="000000"/>
       </a:dk1>
       <a:lt1>
-        <a:sysClr val="window" lastClr="FBFFEA"/>
+        <a:sysClr val="window" lastClr="FFFFFF"/>
       </a:lt1>
       <a:dk2>
         <a:srgbClr val="1F497D"/>

</xml_diff>